<commit_message>
#16 some of the coments solved
</commit_message>
<xml_diff>
--- a/Documentation/Chosen database.docx
+++ b/Documentation/Chosen database.docx
@@ -87,16 +87,15 @@
           <w:sz w:val="22"/>
           <w:szCs w:val="22"/>
         </w:rPr>
-        <w:t xml:space="preserve">By reviewing the database choices, we had for this project </w:t>
+        <w:t xml:space="preserve">By reviewing the database choices, we had for this project we considered use of </w:t>
       </w:r>
       <w:commentRangeStart w:id="1"/>
-      <w:commentRangeStart w:id="2"/>
-      <w:r>
-        <w:rPr>
-          <w:sz w:val="22"/>
-          <w:szCs w:val="22"/>
-        </w:rPr>
-        <w:t xml:space="preserve">we seriously considered </w:t>
+      <w:r>
+        <w:rPr>
+          <w:sz w:val="22"/>
+          <w:szCs w:val="22"/>
+        </w:rPr>
+        <w:t>non-relational databases</w:t>
       </w:r>
       <w:commentRangeEnd w:id="1"/>
       <w:r>
@@ -107,6 +106,253 @@
         </w:rPr>
         <w:commentReference w:id="1"/>
       </w:r>
+      <w:r>
+        <w:rPr>
+          <w:sz w:val="22"/>
+          <w:szCs w:val="22"/>
+        </w:rPr>
+        <w:t xml:space="preserve">, due to </w:t>
+      </w:r>
+      <w:r>
+        <w:rPr>
+          <w:sz w:val="22"/>
+          <w:szCs w:val="22"/>
+        </w:rPr>
+        <w:t xml:space="preserve">the </w:t>
+      </w:r>
+      <w:r>
+        <w:rPr>
+          <w:sz w:val="22"/>
+          <w:szCs w:val="22"/>
+        </w:rPr>
+        <w:t>fact, that</w:t>
+      </w:r>
+      <w:r>
+        <w:rPr>
+          <w:sz w:val="22"/>
+          <w:szCs w:val="22"/>
+        </w:rPr>
+        <w:t xml:space="preserve"> based on information provided</w:t>
+      </w:r>
+      <w:r>
+        <w:rPr>
+          <w:sz w:val="22"/>
+          <w:szCs w:val="22"/>
+        </w:rPr>
+        <w:t xml:space="preserve"> approximately 300 thousand new entries would be created in one year, just by lending books. However, it was determined that relational databases</w:t>
+      </w:r>
+      <w:r>
+        <w:rPr>
+          <w:sz w:val="22"/>
+          <w:szCs w:val="22"/>
+        </w:rPr>
+        <w:t xml:space="preserve"> performance</w:t>
+      </w:r>
+      <w:r>
+        <w:rPr>
+          <w:sz w:val="22"/>
+          <w:szCs w:val="22"/>
+        </w:rPr>
+        <w:t xml:space="preserve"> </w:t>
+      </w:r>
+      <w:r>
+        <w:rPr>
+          <w:sz w:val="22"/>
+          <w:szCs w:val="22"/>
+        </w:rPr>
+        <w:t>will</w:t>
+      </w:r>
+      <w:r>
+        <w:rPr>
+          <w:sz w:val="22"/>
+          <w:szCs w:val="22"/>
+        </w:rPr>
+        <w:t xml:space="preserve"> not be </w:t>
+      </w:r>
+      <w:r>
+        <w:rPr>
+          <w:sz w:val="22"/>
+          <w:szCs w:val="22"/>
+        </w:rPr>
+        <w:t>seriously</w:t>
+      </w:r>
+      <w:r>
+        <w:rPr>
+          <w:sz w:val="22"/>
+          <w:szCs w:val="22"/>
+        </w:rPr>
+        <w:t xml:space="preserve"> </w:t>
+      </w:r>
+      <w:r>
+        <w:rPr>
+          <w:sz w:val="22"/>
+          <w:szCs w:val="22"/>
+        </w:rPr>
+        <w:t>affected</w:t>
+      </w:r>
+      <w:r>
+        <w:rPr>
+          <w:sz w:val="22"/>
+          <w:szCs w:val="22"/>
+        </w:rPr>
+        <w:t xml:space="preserve"> with this </w:t>
+      </w:r>
+      <w:r>
+        <w:rPr>
+          <w:sz w:val="22"/>
+          <w:szCs w:val="22"/>
+        </w:rPr>
+        <w:t>growth</w:t>
+      </w:r>
+      <w:r>
+        <w:rPr>
+          <w:sz w:val="22"/>
+          <w:szCs w:val="22"/>
+        </w:rPr>
+        <w:t xml:space="preserve"> of information</w:t>
+      </w:r>
+      <w:r>
+        <w:rPr>
+          <w:sz w:val="22"/>
+          <w:szCs w:val="22"/>
+        </w:rPr>
+        <w:t>,</w:t>
+      </w:r>
+      <w:r>
+        <w:rPr>
+          <w:sz w:val="22"/>
+          <w:szCs w:val="22"/>
+        </w:rPr>
+        <w:t xml:space="preserve"> as most </w:t>
+      </w:r>
+      <w:r>
+        <w:rPr>
+          <w:sz w:val="22"/>
+          <w:szCs w:val="22"/>
+        </w:rPr>
+        <w:t xml:space="preserve">commonly performed </w:t>
+      </w:r>
+      <w:r>
+        <w:rPr>
+          <w:sz w:val="22"/>
+          <w:szCs w:val="22"/>
+        </w:rPr>
+        <w:t>action</w:t>
+      </w:r>
+      <w:r>
+        <w:rPr>
+          <w:sz w:val="22"/>
+          <w:szCs w:val="22"/>
+        </w:rPr>
+        <w:t>:</w:t>
+      </w:r>
+      <w:r>
+        <w:rPr>
+          <w:sz w:val="22"/>
+          <w:szCs w:val="22"/>
+        </w:rPr>
+        <w:t xml:space="preserve"> </w:t>
+      </w:r>
+      <w:r>
+        <w:rPr>
+          <w:sz w:val="22"/>
+          <w:szCs w:val="22"/>
+        </w:rPr>
+        <w:t xml:space="preserve">create is not </w:t>
+      </w:r>
+      <w:r>
+        <w:rPr>
+          <w:sz w:val="22"/>
+          <w:szCs w:val="22"/>
+        </w:rPr>
+        <w:t>affected</w:t>
+      </w:r>
+      <w:r>
+        <w:rPr>
+          <w:sz w:val="22"/>
+          <w:szCs w:val="22"/>
+        </w:rPr>
+        <w:t xml:space="preserve"> by data </w:t>
+      </w:r>
+      <w:r>
+        <w:rPr>
+          <w:sz w:val="22"/>
+          <w:szCs w:val="22"/>
+        </w:rPr>
+        <w:t>size and</w:t>
+      </w:r>
+      <w:r>
+        <w:rPr>
+          <w:sz w:val="22"/>
+          <w:szCs w:val="22"/>
+        </w:rPr>
+        <w:t xml:space="preserve"> all other actions</w:t>
+      </w:r>
+      <w:r>
+        <w:rPr>
+          <w:sz w:val="22"/>
+          <w:szCs w:val="22"/>
+        </w:rPr>
+        <w:t xml:space="preserve"> are expected to have their time to perform </w:t>
+      </w:r>
+      <w:r>
+        <w:rPr>
+          <w:sz w:val="22"/>
+          <w:szCs w:val="22"/>
+        </w:rPr>
+        <w:t>task increa</w:t>
+      </w:r>
+      <w:r>
+        <w:rPr>
+          <w:sz w:val="22"/>
+          <w:szCs w:val="22"/>
+        </w:rPr>
+        <w:t>se</w:t>
+      </w:r>
+      <w:r>
+        <w:rPr>
+          <w:sz w:val="22"/>
+          <w:szCs w:val="22"/>
+        </w:rPr>
+        <w:t xml:space="preserve"> </w:t>
+      </w:r>
+      <w:r>
+        <w:rPr>
+          <w:sz w:val="22"/>
+          <w:szCs w:val="22"/>
+        </w:rPr>
+        <w:t>no</w:t>
+      </w:r>
+      <w:r>
+        <w:rPr>
+          <w:sz w:val="22"/>
+          <w:szCs w:val="22"/>
+        </w:rPr>
+        <w:t xml:space="preserve"> more than half a second</w:t>
+      </w:r>
+      <w:r>
+        <w:rPr>
+          <w:sz w:val="22"/>
+          <w:szCs w:val="22"/>
+        </w:rPr>
+        <w:t xml:space="preserve"> in following </w:t>
+      </w:r>
+      <w:commentRangeStart w:id="2"/>
+      <w:commentRangeStart w:id="3"/>
+      <w:r>
+        <w:rPr>
+          <w:sz w:val="22"/>
+          <w:szCs w:val="22"/>
+        </w:rPr>
+        <w:t>30 years.</w:t>
+      </w:r>
+      <w:r>
+        <w:rPr>
+          <w:sz w:val="22"/>
+          <w:szCs w:val="22"/>
+        </w:rPr>
+        <w:t xml:space="preserve"> </w:t>
+      </w:r>
       <w:commentRangeEnd w:id="2"/>
       <w:r>
         <w:rPr>
@@ -116,294 +362,14 @@
         </w:rPr>
         <w:commentReference w:id="2"/>
       </w:r>
-      <w:r>
-        <w:rPr>
-          <w:sz w:val="22"/>
-          <w:szCs w:val="22"/>
-        </w:rPr>
-        <w:t xml:space="preserve">use of </w:t>
-      </w:r>
-      <w:commentRangeStart w:id="4"/>
-      <w:r>
-        <w:rPr>
-          <w:sz w:val="22"/>
-          <w:szCs w:val="22"/>
-        </w:rPr>
-        <w:t>non-relational databases</w:t>
-      </w:r>
-      <w:commentRangeEnd w:id="4"/>
+      <w:commentRangeEnd w:id="3"/>
       <w:r>
         <w:rPr>
           <w:rStyle w:val="Komentraatsauce"/>
           <w:rFonts w:asciiTheme="minorHAnsi" w:hAnsiTheme="minorHAnsi" w:cstheme="minorBidi"/>
           <w:color w:val="auto"/>
         </w:rPr>
-        <w:commentReference w:id="4"/>
-      </w:r>
-      <w:r>
-        <w:rPr>
-          <w:sz w:val="22"/>
-          <w:szCs w:val="22"/>
-        </w:rPr>
-        <w:t xml:space="preserve">, due to </w:t>
-      </w:r>
-      <w:r>
-        <w:rPr>
-          <w:sz w:val="22"/>
-          <w:szCs w:val="22"/>
-        </w:rPr>
-        <w:t xml:space="preserve">the </w:t>
-      </w:r>
-      <w:r>
-        <w:rPr>
-          <w:sz w:val="22"/>
-          <w:szCs w:val="22"/>
-        </w:rPr>
-        <w:t>fact, that</w:t>
-      </w:r>
-      <w:r>
-        <w:rPr>
-          <w:sz w:val="22"/>
-          <w:szCs w:val="22"/>
-        </w:rPr>
-        <w:t xml:space="preserve"> based on information provided</w:t>
-      </w:r>
-      <w:r>
-        <w:rPr>
-          <w:sz w:val="22"/>
-          <w:szCs w:val="22"/>
-        </w:rPr>
-        <w:t xml:space="preserve"> approximately 300 thousand new entries would be created in one year, just by lending books. However, it was determined that relational databases</w:t>
-      </w:r>
-      <w:r>
-        <w:rPr>
-          <w:sz w:val="22"/>
-          <w:szCs w:val="22"/>
-        </w:rPr>
-        <w:t xml:space="preserve"> performance</w:t>
-      </w:r>
-      <w:r>
-        <w:rPr>
-          <w:sz w:val="22"/>
-          <w:szCs w:val="22"/>
-        </w:rPr>
-        <w:t xml:space="preserve"> </w:t>
-      </w:r>
-      <w:r>
-        <w:rPr>
-          <w:sz w:val="22"/>
-          <w:szCs w:val="22"/>
-        </w:rPr>
-        <w:t>will</w:t>
-      </w:r>
-      <w:r>
-        <w:rPr>
-          <w:sz w:val="22"/>
-          <w:szCs w:val="22"/>
-        </w:rPr>
-        <w:t xml:space="preserve"> not be </w:t>
-      </w:r>
-      <w:r>
-        <w:rPr>
-          <w:sz w:val="22"/>
-          <w:szCs w:val="22"/>
-        </w:rPr>
-        <w:t>seriously</w:t>
-      </w:r>
-      <w:r>
-        <w:rPr>
-          <w:sz w:val="22"/>
-          <w:szCs w:val="22"/>
-        </w:rPr>
-        <w:t xml:space="preserve"> </w:t>
-      </w:r>
-      <w:r>
-        <w:rPr>
-          <w:sz w:val="22"/>
-          <w:szCs w:val="22"/>
-        </w:rPr>
-        <w:t>affected</w:t>
-      </w:r>
-      <w:r>
-        <w:rPr>
-          <w:sz w:val="22"/>
-          <w:szCs w:val="22"/>
-        </w:rPr>
-        <w:t xml:space="preserve"> with this </w:t>
-      </w:r>
-      <w:r>
-        <w:rPr>
-          <w:sz w:val="22"/>
-          <w:szCs w:val="22"/>
-        </w:rPr>
-        <w:t>growth</w:t>
-      </w:r>
-      <w:r>
-        <w:rPr>
-          <w:sz w:val="22"/>
-          <w:szCs w:val="22"/>
-        </w:rPr>
-        <w:t xml:space="preserve"> of information</w:t>
-      </w:r>
-      <w:r>
-        <w:rPr>
-          <w:sz w:val="22"/>
-          <w:szCs w:val="22"/>
-        </w:rPr>
-        <w:t>,</w:t>
-      </w:r>
-      <w:r>
-        <w:rPr>
-          <w:sz w:val="22"/>
-          <w:szCs w:val="22"/>
-        </w:rPr>
-        <w:t xml:space="preserve"> as most </w:t>
-      </w:r>
-      <w:r>
-        <w:rPr>
-          <w:sz w:val="22"/>
-          <w:szCs w:val="22"/>
-        </w:rPr>
-        <w:t xml:space="preserve">commonly performed </w:t>
-      </w:r>
-      <w:r>
-        <w:rPr>
-          <w:sz w:val="22"/>
-          <w:szCs w:val="22"/>
-        </w:rPr>
-        <w:t>action</w:t>
-      </w:r>
-      <w:r>
-        <w:rPr>
-          <w:sz w:val="22"/>
-          <w:szCs w:val="22"/>
-        </w:rPr>
-        <w:t>:</w:t>
-      </w:r>
-      <w:r>
-        <w:rPr>
-          <w:sz w:val="22"/>
-          <w:szCs w:val="22"/>
-        </w:rPr>
-        <w:t xml:space="preserve"> </w:t>
-      </w:r>
-      <w:r>
-        <w:rPr>
-          <w:sz w:val="22"/>
-          <w:szCs w:val="22"/>
-        </w:rPr>
-        <w:t xml:space="preserve">create is not </w:t>
-      </w:r>
-      <w:r>
-        <w:rPr>
-          <w:sz w:val="22"/>
-          <w:szCs w:val="22"/>
-        </w:rPr>
-        <w:t>affected</w:t>
-      </w:r>
-      <w:r>
-        <w:rPr>
-          <w:sz w:val="22"/>
-          <w:szCs w:val="22"/>
-        </w:rPr>
-        <w:t xml:space="preserve"> by data </w:t>
-      </w:r>
-      <w:r>
-        <w:rPr>
-          <w:sz w:val="22"/>
-          <w:szCs w:val="22"/>
-        </w:rPr>
-        <w:t>size and</w:t>
-      </w:r>
-      <w:r>
-        <w:rPr>
-          <w:sz w:val="22"/>
-          <w:szCs w:val="22"/>
-        </w:rPr>
-        <w:t xml:space="preserve"> all other actions</w:t>
-      </w:r>
-      <w:r>
-        <w:rPr>
-          <w:sz w:val="22"/>
-          <w:szCs w:val="22"/>
-        </w:rPr>
-        <w:t xml:space="preserve"> are expected to have their time to perform </w:t>
-      </w:r>
-      <w:r>
-        <w:rPr>
-          <w:sz w:val="22"/>
-          <w:szCs w:val="22"/>
-        </w:rPr>
-        <w:t>task increa</w:t>
-      </w:r>
-      <w:r>
-        <w:rPr>
-          <w:sz w:val="22"/>
-          <w:szCs w:val="22"/>
-        </w:rPr>
-        <w:t>se</w:t>
-      </w:r>
-      <w:r>
-        <w:rPr>
-          <w:sz w:val="22"/>
-          <w:szCs w:val="22"/>
-        </w:rPr>
-        <w:t xml:space="preserve"> </w:t>
-      </w:r>
-      <w:r>
-        <w:rPr>
-          <w:sz w:val="22"/>
-          <w:szCs w:val="22"/>
-        </w:rPr>
-        <w:t>no</w:t>
-      </w:r>
-      <w:r>
-        <w:rPr>
-          <w:sz w:val="22"/>
-          <w:szCs w:val="22"/>
-        </w:rPr>
-        <w:t xml:space="preserve"> more than half a second</w:t>
-      </w:r>
-      <w:r>
-        <w:rPr>
-          <w:sz w:val="22"/>
-          <w:szCs w:val="22"/>
-        </w:rPr>
-        <w:t xml:space="preserve"> in following </w:t>
-      </w:r>
-      <w:commentRangeStart w:id="5"/>
-      <w:commentRangeStart w:id="6"/>
-      <w:r>
-        <w:rPr>
-          <w:sz w:val="22"/>
-          <w:szCs w:val="22"/>
-        </w:rPr>
-        <w:t>30 years.</w:t>
-      </w:r>
-      <w:r>
-        <w:rPr>
-          <w:sz w:val="22"/>
-          <w:szCs w:val="22"/>
-        </w:rPr>
-        <w:t xml:space="preserve"> </w:t>
-      </w:r>
-      <w:commentRangeEnd w:id="5"/>
-      <w:r>
-        <w:rPr>
-          <w:rStyle w:val="Komentraatsauce"/>
-          <w:rFonts w:asciiTheme="minorHAnsi" w:hAnsiTheme="minorHAnsi" w:cstheme="minorBidi"/>
-          <w:color w:val="auto"/>
-        </w:rPr>
-        <w:commentReference w:id="5"/>
-      </w:r>
-      <w:commentRangeEnd w:id="6"/>
-      <w:r>
-        <w:rPr>
-          <w:rStyle w:val="Komentraatsauce"/>
-          <w:rFonts w:asciiTheme="minorHAnsi" w:hAnsiTheme="minorHAnsi" w:cstheme="minorBidi"/>
-          <w:color w:val="auto"/>
-        </w:rPr>
-        <w:commentReference w:id="6"/>
+        <w:commentReference w:id="3"/>
       </w:r>
       <w:r>
         <w:rPr>
@@ -618,32 +584,13 @@
     </w:p>
     <w:p>
       <w:r>
-        <w:t xml:space="preserve">As a final decision, we chose SQL Server 2017, because of the following: SQL Server executes and commits each instruction, unlike Oracle which requires explicit commands to commit the changes; its included in visual studio 2017; ease of use, since not only were we thought on how to use it, but also compared to </w:t>
-      </w:r>
-      <w:commentRangeStart w:id="7"/>
-      <w:commentRangeStart w:id="8"/>
-      <w:r>
-        <w:t>Oracle, which gives so many other settings and configurations that can be set to the wrong value</w:t>
+        <w:t>As a final decision, we chose SQL Server 2017, because of the following: SQL Server executes and commits each instruction, unlike Oracle which requires explicit commands to commit the changes; its included in visual studio 2017; ease of use, since not only were we thought on how to use it, but also compared to Oracle, which gives so many other settings and configurations that can be set to the wrong value</w:t>
       </w:r>
       <w:r>
         <w:t xml:space="preserve"> and effect the performance</w:t>
       </w:r>
       <w:r>
         <w:t>; and of course performance.</w:t>
-      </w:r>
-      <w:commentRangeEnd w:id="7"/>
-      <w:r>
-        <w:rPr>
-          <w:rStyle w:val="Komentraatsauce"/>
-        </w:rPr>
-        <w:commentReference w:id="7"/>
-      </w:r>
-      <w:commentRangeEnd w:id="8"/>
-      <w:r>
-        <w:rPr>
-          <w:rStyle w:val="Komentraatsauce"/>
-        </w:rPr>
-        <w:commentReference w:id="8"/>
       </w:r>
     </w:p>
     <w:p>
@@ -664,7 +611,7 @@
         </w:rPr>
         <w:t xml:space="preserve">4.2.3. </w:t>
       </w:r>
-      <w:commentRangeStart w:id="9"/>
+      <w:commentRangeStart w:id="4"/>
       <w:r>
         <w:rPr>
           <w:i/>
@@ -675,14 +622,14 @@
         </w:rPr>
         <w:t xml:space="preserve">System-Database </w:t>
       </w:r>
-      <w:commentRangeEnd w:id="9"/>
+      <w:commentRangeEnd w:id="4"/>
       <w:r>
         <w:rPr>
           <w:rStyle w:val="Komentraatsauce"/>
           <w:rFonts w:asciiTheme="minorHAnsi" w:hAnsiTheme="minorHAnsi" w:cstheme="minorBidi"/>
           <w:color w:val="auto"/>
         </w:rPr>
-        <w:commentReference w:id="9"/>
+        <w:commentReference w:id="4"/>
       </w:r>
     </w:p>
     <w:p>
@@ -816,49 +763,7 @@
           <w:sz w:val="22"/>
           <w:szCs w:val="22"/>
         </w:rPr>
-        <w:t>W</w:t>
-      </w:r>
-      <w:r>
-        <w:rPr>
-          <w:sz w:val="22"/>
-          <w:szCs w:val="22"/>
-        </w:rPr>
-        <w:t>e chose to follow in the footsteps of</w:t>
-      </w:r>
-      <w:r>
-        <w:rPr>
-          <w:sz w:val="22"/>
-          <w:szCs w:val="22"/>
-        </w:rPr>
-        <w:t xml:space="preserve"> the</w:t>
-      </w:r>
-      <w:r>
-        <w:rPr>
-          <w:sz w:val="22"/>
-          <w:szCs w:val="22"/>
-        </w:rPr>
-        <w:t xml:space="preserve"> most popular products, as they most likely </w:t>
-      </w:r>
-      <w:r>
-        <w:rPr>
-          <w:sz w:val="22"/>
-          <w:szCs w:val="22"/>
-        </w:rPr>
-        <w:t>are</w:t>
-      </w:r>
-      <w:r>
-        <w:rPr>
-          <w:sz w:val="22"/>
-          <w:szCs w:val="22"/>
-        </w:rPr>
-        <w:t xml:space="preserve"> the best solution and they have great support for them</w:t>
-      </w:r>
-      <w:r>
-        <w:rPr>
-          <w:sz w:val="22"/>
-          <w:szCs w:val="22"/>
-        </w:rPr>
-        <w:t>. Afterwards</w:t>
+        <w:t>We chose to follow in the footsteps of the most popular products, as they most likely are the best solution and they have great support for them. Afterwards</w:t>
       </w:r>
       <w:r>
         <w:rPr>
@@ -1727,6 +1632,7 @@
       </w:pPr>
     </w:p>
     <w:p>
+      <w:commentRangeStart w:id="5"/>
       <w:r>
         <w:t xml:space="preserve">After reviewing options, we decided to go with the Code-First approach as we did not want to waste too much of our time on making the database work, since we </w:t>
       </w:r>
@@ -1742,6 +1648,15 @@
       <w:r>
         <w:t xml:space="preserve"> affect us at all, such as data loss to give an example.</w:t>
       </w:r>
+      <w:commentRangeEnd w:id="5"/>
+      <w:r>
+        <w:rPr>
+          <w:rStyle w:val="Komentraatsauce"/>
+        </w:rPr>
+        <w:commentReference w:id="5"/>
+      </w:r>
+      <w:bookmarkStart w:id="6" w:name="_GoBack"/>
+      <w:bookmarkEnd w:id="6"/>
     </w:p>
     <w:sectPr>
       <w:pgSz w:w="12240" w:h="15840"/>
@@ -1771,7 +1686,7 @@
       </w:r>
     </w:p>
   </w:comment>
-  <w:comment w:id="1" w:author="Andrei-Eugen Birta" w:date="2019-05-02T18:21:00Z" w:initials="AB">
+  <w:comment w:id="1" w:author="Ralfs Zangis" w:date="2019-04-21T11:24:00Z" w:initials="RZ">
     <w:p>
       <w:pPr>
         <w:pStyle w:val="Komentrateksts"/>
@@ -1783,11 +1698,11 @@
         <w:annotationRef/>
       </w:r>
       <w:r>
-        <w:t>This reads extremely suspicious XD</w:t>
+        <w:t>Blockchain?</w:t>
       </w:r>
     </w:p>
   </w:comment>
-  <w:comment w:id="2" w:author="Ralfs Zangis" w:date="2019-05-02T20:03:00Z" w:initials="RZ">
+  <w:comment w:id="2" w:author="Andrei-Eugen Birta" w:date="2019-05-02T18:21:00Z" w:initials="AB">
     <w:p>
       <w:pPr>
         <w:pStyle w:val="Komentrateksts"/>
@@ -1799,19 +1714,19 @@
         <w:annotationRef/>
       </w:r>
       <w:r>
-        <w:t>But its true and it adds text (if you still don’t like it can be remove</w:t>
-      </w:r>
-      <w:r>
-        <w:t>d</w:t>
-      </w:r>
-      <w:bookmarkStart w:id="3" w:name="_GoBack"/>
-      <w:bookmarkEnd w:id="3"/>
-      <w:r>
-        <w:t>)</w:t>
+        <w:t xml:space="preserve">Maybe insert a citation to your IPC paper, </w:t>
+      </w:r>
+      <w:proofErr w:type="spellStart"/>
+      <w:r>
+        <w:t>ralfs</w:t>
+      </w:r>
+      <w:proofErr w:type="spellEnd"/>
+      <w:r>
+        <w:t xml:space="preserve"> </w:t>
       </w:r>
     </w:p>
   </w:comment>
-  <w:comment w:id="4" w:author="Ralfs Zangis" w:date="2019-04-21T11:24:00Z" w:initials="RZ">
+  <w:comment w:id="3" w:author="Ralfs Zangis" w:date="2019-05-02T20:04:00Z" w:initials="RZ">
     <w:p>
       <w:pPr>
         <w:pStyle w:val="Komentrateksts"/>
@@ -1823,11 +1738,27 @@
         <w:annotationRef/>
       </w:r>
       <w:r>
-        <w:t>Blockchain?</w:t>
+        <w:t xml:space="preserve">I think instead of citation to </w:t>
+      </w:r>
+      <w:proofErr w:type="spellStart"/>
+      <w:r>
+        <w:t>ipc</w:t>
+      </w:r>
+      <w:proofErr w:type="spellEnd"/>
+      <w:r>
+        <w:t xml:space="preserve"> paper here we can show how we calculate that </w:t>
+      </w:r>
+      <w:proofErr w:type="spellStart"/>
+      <w:r>
+        <w:t>itll</w:t>
+      </w:r>
+      <w:proofErr w:type="spellEnd"/>
+      <w:r>
+        <w:t xml:space="preserve"> be ok</w:t>
       </w:r>
     </w:p>
   </w:comment>
-  <w:comment w:id="5" w:author="Andrei-Eugen Birta" w:date="2019-05-02T18:21:00Z" w:initials="AB">
+  <w:comment w:id="4" w:author="Ralfs Zangis" w:date="2019-04-21T11:03:00Z" w:initials="RZ">
     <w:p>
       <w:pPr>
         <w:pStyle w:val="Komentrateksts"/>
@@ -1839,11 +1770,26 @@
         <w:annotationRef/>
       </w:r>
       <w:r>
-        <w:t xml:space="preserve">Maybe insert a citation to your IPC paper, ralfs </w:t>
+        <w:t xml:space="preserve">Do we </w:t>
+      </w:r>
+      <w:r>
+        <w:t>really</w:t>
+      </w:r>
+      <w:r>
+        <w:t xml:space="preserve"> use EF?</w:t>
+      </w:r>
+      <w:r>
+        <w:t xml:space="preserve"> (might be hard to work with, </w:t>
+      </w:r>
+      <w:r>
+        <w:t>must</w:t>
+      </w:r>
+      <w:r>
+        <w:t xml:space="preserve"> check it out more)</w:t>
       </w:r>
     </w:p>
   </w:comment>
-  <w:comment w:id="6" w:author="Ralfs Zangis" w:date="2019-05-02T20:04:00Z" w:initials="RZ">
+  <w:comment w:id="5" w:author="Ralfs Zangis" w:date="2019-05-02T20:40:00Z" w:initials="RZ">
     <w:p>
       <w:pPr>
         <w:pStyle w:val="Komentrateksts"/>
@@ -1855,78 +1801,18 @@
         <w:annotationRef/>
       </w:r>
       <w:r>
-        <w:t>I think instead of citation to ipc paper here we can show how we calculate that itll be ok</w:t>
-      </w:r>
-    </w:p>
-  </w:comment>
-  <w:comment w:id="7" w:author="Andrei-Eugen Birta" w:date="2019-05-02T18:24:00Z" w:initials="AB">
-    <w:p>
-      <w:pPr>
-        <w:pStyle w:val="Komentrateksts"/>
-      </w:pPr>
-      <w:r>
-        <w:rPr>
-          <w:rStyle w:val="Komentraatsauce"/>
-        </w:rPr>
-        <w:annotationRef/>
-      </w:r>
-      <w:r>
-        <w:t>Maybe add a claim to Oracles poor performance and reference your IPC paper again :D</w:t>
-      </w:r>
-    </w:p>
-  </w:comment>
-  <w:comment w:id="8" w:author="Ralfs Zangis" w:date="2019-05-02T20:10:00Z" w:initials="RZ">
-    <w:p>
-      <w:pPr>
-        <w:pStyle w:val="Komentrateksts"/>
-      </w:pPr>
-      <w:r>
-        <w:rPr>
-          <w:rStyle w:val="Komentraatsauce"/>
-        </w:rPr>
-        <w:annotationRef/>
-      </w:r>
-      <w:r>
-        <w:t xml:space="preserve">The reference would be out of scope here, </w:t>
-      </w:r>
-      <w:proofErr w:type="gramStart"/>
-      <w:r>
-        <w:t>as  didn’t</w:t>
-      </w:r>
-      <w:proofErr w:type="gramEnd"/>
-      <w:r>
-        <w:t xml:space="preserve"> look into this subject at all and I didn’t compare oracle</w:t>
-      </w:r>
-    </w:p>
-  </w:comment>
-  <w:comment w:id="9" w:author="Ralfs Zangis" w:date="2019-04-21T11:03:00Z" w:initials="RZ">
-    <w:p>
-      <w:pPr>
-        <w:pStyle w:val="Komentrateksts"/>
-      </w:pPr>
-      <w:r>
-        <w:rPr>
-          <w:rStyle w:val="Komentraatsauce"/>
-        </w:rPr>
-        <w:annotationRef/>
-      </w:r>
-      <w:r>
-        <w:t xml:space="preserve">Do we </w:t>
-      </w:r>
-      <w:r>
-        <w:t>really</w:t>
-      </w:r>
-      <w:r>
-        <w:t xml:space="preserve"> use EF?</w:t>
-      </w:r>
-      <w:r>
-        <w:t xml:space="preserve"> (might be hard to work with, </w:t>
-      </w:r>
-      <w:r>
-        <w:t>must</w:t>
-      </w:r>
-      <w:r>
-        <w:t xml:space="preserve"> check it out more)</w:t>
+        <w:t xml:space="preserve">Maybe in the end we chose to use </w:t>
+      </w:r>
+      <w:proofErr w:type="spellStart"/>
+      <w:r>
+        <w:t>db</w:t>
+      </w:r>
+      <w:proofErr w:type="spellEnd"/>
+      <w:r>
+        <w:t xml:space="preserve"> first</w:t>
+      </w:r>
+      <w:r>
+        <w:t>!</w:t>
       </w:r>
     </w:p>
   </w:comment>
@@ -1936,28 +1822,22 @@
 <file path=word/commentsExtended.xml><?xml version="1.0" encoding="utf-8"?>
 <w15:commentsEx xmlns:wpc="http://schemas.microsoft.com/office/word/2010/wordprocessingCanvas" xmlns:cx="http://schemas.microsoft.com/office/drawing/2014/chartex" xmlns:cx1="http://schemas.microsoft.com/office/drawing/2015/9/8/chartex" xmlns:cx2="http://schemas.microsoft.com/office/drawing/2015/10/21/chartex" xmlns:cx3="http://schemas.microsoft.com/office/drawing/2016/5/9/chartex" xmlns:cx4="http://schemas.microsoft.com/office/drawing/2016/5/10/chartex" xmlns:cx5="http://schemas.microsoft.com/office/drawing/2016/5/11/chartex" xmlns:cx6="http://schemas.microsoft.com/office/drawing/2016/5/12/chartex" xmlns:cx7="http://schemas.microsoft.com/office/drawing/2016/5/13/chartex" xmlns:cx8="http://schemas.microsoft.com/office/drawing/2016/5/14/chartex" xmlns:mc="http://schemas.openxmlformats.org/markup-compatibility/2006" xmlns:aink="http://schemas.microsoft.com/office/drawing/2016/ink" xmlns:am3d="http://schemas.microsoft.com/office/drawing/2017/model3d" xmlns:o="urn:schemas-microsoft-com:office:office" xmlns:r="http://schemas.openxmlformats.org/officeDocument/2006/relationships" xmlns:m="http://schemas.openxmlformats.org/officeDocument/2006/math" xmlns:v="urn:schemas-microsoft-com:vml" xmlns:wp14="http://schemas.microsoft.com/office/word/2010/wordprocessingDrawing" xmlns:wp="http://schemas.openxmlformats.org/drawingml/2006/wordprocessingDrawing" xmlns:w10="urn:schemas-microsoft-com:office:word" xmlns:w="http://schemas.openxmlformats.org/wordprocessingml/2006/main" xmlns:w14="http://schemas.microsoft.com/office/word/2010/wordml" xmlns:w15="http://schemas.microsoft.com/office/word/2012/wordml" xmlns:w16cid="http://schemas.microsoft.com/office/word/2016/wordml/cid" xmlns:w16se="http://schemas.microsoft.com/office/word/2015/wordml/symex" xmlns:wpg="http://schemas.microsoft.com/office/word/2010/wordprocessingGroup" xmlns:wpi="http://schemas.microsoft.com/office/word/2010/wordprocessingInk" xmlns:wne="http://schemas.microsoft.com/office/word/2006/wordml" xmlns:wps="http://schemas.microsoft.com/office/word/2010/wordprocessingShape" mc:Ignorable="w14 w15 w16se w16cid wp14">
   <w15:commentEx w15:paraId="6998DE59" w15:done="1"/>
-  <w15:commentEx w15:paraId="26CBCF97" w15:done="0"/>
-  <w15:commentEx w15:paraId="10408B7B" w15:paraIdParent="26CBCF97" w15:done="0"/>
   <w15:commentEx w15:paraId="3DC6B7B7" w15:done="0"/>
   <w15:commentEx w15:paraId="164BF833" w15:done="0"/>
   <w15:commentEx w15:paraId="16B7B65E" w15:paraIdParent="164BF833" w15:done="0"/>
-  <w15:commentEx w15:paraId="31E2C1D9" w15:done="0"/>
-  <w15:commentEx w15:paraId="3EA35953" w15:paraIdParent="31E2C1D9" w15:done="0"/>
   <w15:commentEx w15:paraId="3103431B" w15:done="0"/>
+  <w15:commentEx w15:paraId="0A082BAC" w15:done="0"/>
 </w15:commentsEx>
 </file>
 
 <file path=word/commentsIds.xml><?xml version="1.0" encoding="utf-8"?>
 <w16cid:commentsIds xmlns:wpc="http://schemas.microsoft.com/office/word/2010/wordprocessingCanvas" xmlns:cx="http://schemas.microsoft.com/office/drawing/2014/chartex" xmlns:cx1="http://schemas.microsoft.com/office/drawing/2015/9/8/chartex" xmlns:cx2="http://schemas.microsoft.com/office/drawing/2015/10/21/chartex" xmlns:cx3="http://schemas.microsoft.com/office/drawing/2016/5/9/chartex" xmlns:cx4="http://schemas.microsoft.com/office/drawing/2016/5/10/chartex" xmlns:cx5="http://schemas.microsoft.com/office/drawing/2016/5/11/chartex" xmlns:cx6="http://schemas.microsoft.com/office/drawing/2016/5/12/chartex" xmlns:cx7="http://schemas.microsoft.com/office/drawing/2016/5/13/chartex" xmlns:cx8="http://schemas.microsoft.com/office/drawing/2016/5/14/chartex" xmlns:mc="http://schemas.openxmlformats.org/markup-compatibility/2006" xmlns:aink="http://schemas.microsoft.com/office/drawing/2016/ink" xmlns:am3d="http://schemas.microsoft.com/office/drawing/2017/model3d" xmlns:o="urn:schemas-microsoft-com:office:office" xmlns:r="http://schemas.openxmlformats.org/officeDocument/2006/relationships" xmlns:m="http://schemas.openxmlformats.org/officeDocument/2006/math" xmlns:v="urn:schemas-microsoft-com:vml" xmlns:wp14="http://schemas.microsoft.com/office/word/2010/wordprocessingDrawing" xmlns:wp="http://schemas.openxmlformats.org/drawingml/2006/wordprocessingDrawing" xmlns:w10="urn:schemas-microsoft-com:office:word" xmlns:w="http://schemas.openxmlformats.org/wordprocessingml/2006/main" xmlns:w14="http://schemas.microsoft.com/office/word/2010/wordml" xmlns:w15="http://schemas.microsoft.com/office/word/2012/wordml" xmlns:w16cid="http://schemas.microsoft.com/office/word/2016/wordml/cid" xmlns:w16se="http://schemas.microsoft.com/office/word/2015/wordml/symex" xmlns:wpg="http://schemas.microsoft.com/office/word/2010/wordprocessingGroup" xmlns:wpi="http://schemas.microsoft.com/office/word/2010/wordprocessingInk" xmlns:wne="http://schemas.microsoft.com/office/word/2006/wordml" xmlns:wps="http://schemas.microsoft.com/office/word/2010/wordprocessingShape" mc:Ignorable="w14 w15 w16se w16cid wp14">
   <w16cid:commentId w16cid:paraId="6998DE59" w16cid:durableId="2075B3F1"/>
-  <w16cid:commentId w16cid:paraId="26CBCF97" w16cid:durableId="2075B38E"/>
-  <w16cid:commentId w16cid:paraId="10408B7B" w16cid:durableId="2075CB8B"/>
   <w16cid:commentId w16cid:paraId="3DC6B7B7" w16cid:durableId="2066D163"/>
   <w16cid:commentId w16cid:paraId="164BF833" w16cid:durableId="2075B3C3"/>
   <w16cid:commentId w16cid:paraId="16B7B65E" w16cid:durableId="2075CBCD"/>
-  <w16cid:commentId w16cid:paraId="31E2C1D9" w16cid:durableId="2075B45B"/>
-  <w16cid:commentId w16cid:paraId="3EA35953" w16cid:durableId="2075CD36"/>
   <w16cid:commentId w16cid:paraId="3103431B" w16cid:durableId="2066CC99"/>
+  <w16cid:commentId w16cid:paraId="0A082BAC" w16cid:durableId="2075D452"/>
 </w16cid:commentsIds>
 </file>
 

</xml_diff>

<commit_message>
#16 updates to text
</commit_message>
<xml_diff>
--- a/Documentation/Chosen database.docx
+++ b/Documentation/Chosen database.docx
@@ -33,7 +33,6 @@
         </w:rPr>
         <w:t xml:space="preserve">4.2.1. </w:t>
       </w:r>
-      <w:commentRangeStart w:id="0"/>
       <w:r>
         <w:rPr>
           <w:i/>
@@ -64,6 +63,254 @@
         </w:rPr>
         <w:t xml:space="preserve">Choice </w:t>
       </w:r>
+    </w:p>
+    <w:p>
+      <w:pPr>
+        <w:pStyle w:val="Default"/>
+        <w:rPr>
+          <w:sz w:val="22"/>
+          <w:szCs w:val="22"/>
+        </w:rPr>
+      </w:pPr>
+      <w:r>
+        <w:rPr>
+          <w:sz w:val="22"/>
+          <w:szCs w:val="22"/>
+        </w:rPr>
+        <w:t xml:space="preserve">By reviewing the database choices, we had for this project we considered </w:t>
+      </w:r>
+      <w:r>
+        <w:rPr>
+          <w:sz w:val="22"/>
+          <w:szCs w:val="22"/>
+        </w:rPr>
+        <w:t xml:space="preserve">the </w:t>
+      </w:r>
+      <w:r>
+        <w:rPr>
+          <w:sz w:val="22"/>
+          <w:szCs w:val="22"/>
+        </w:rPr>
+        <w:t xml:space="preserve">use of </w:t>
+      </w:r>
+      <w:r>
+        <w:rPr>
+          <w:sz w:val="22"/>
+          <w:szCs w:val="22"/>
+        </w:rPr>
+        <w:t>relational</w:t>
+      </w:r>
+      <w:r>
+        <w:rPr>
+          <w:sz w:val="22"/>
+          <w:szCs w:val="22"/>
+        </w:rPr>
+        <w:t xml:space="preserve"> databases</w:t>
+      </w:r>
+      <w:r>
+        <w:rPr>
+          <w:sz w:val="22"/>
+          <w:szCs w:val="22"/>
+        </w:rPr>
+        <w:t xml:space="preserve">, </w:t>
+      </w:r>
+      <w:r>
+        <w:rPr>
+          <w:sz w:val="22"/>
+          <w:szCs w:val="22"/>
+        </w:rPr>
+        <w:t>non-relational databases</w:t>
+      </w:r>
+      <w:r>
+        <w:rPr>
+          <w:sz w:val="22"/>
+          <w:szCs w:val="22"/>
+        </w:rPr>
+        <w:t>, blockchain and data</w:t>
+      </w:r>
+      <w:r>
+        <w:rPr>
+          <w:sz w:val="22"/>
+          <w:szCs w:val="22"/>
+        </w:rPr>
+        <w:t xml:space="preserve"> </w:t>
+      </w:r>
+      <w:r>
+        <w:rPr>
+          <w:sz w:val="22"/>
+          <w:szCs w:val="22"/>
+        </w:rPr>
+        <w:t>warehouse.</w:t>
+      </w:r>
+      <w:r>
+        <w:rPr>
+          <w:sz w:val="22"/>
+          <w:szCs w:val="22"/>
+        </w:rPr>
+        <w:t xml:space="preserve"> </w:t>
+      </w:r>
+      <w:r>
+        <w:rPr>
+          <w:sz w:val="22"/>
+          <w:szCs w:val="22"/>
+        </w:rPr>
+        <w:t>In</w:t>
+      </w:r>
+      <w:r>
+        <w:rPr>
+          <w:sz w:val="22"/>
+          <w:szCs w:val="22"/>
+        </w:rPr>
+        <w:t>formation provided</w:t>
+      </w:r>
+      <w:r>
+        <w:rPr>
+          <w:sz w:val="22"/>
+          <w:szCs w:val="22"/>
+        </w:rPr>
+        <w:t xml:space="preserve"> stated that</w:t>
+      </w:r>
+      <w:r>
+        <w:rPr>
+          <w:sz w:val="22"/>
+          <w:szCs w:val="22"/>
+        </w:rPr>
+        <w:t xml:space="preserve"> </w:t>
+      </w:r>
+      <w:r>
+        <w:rPr>
+          <w:sz w:val="22"/>
+          <w:szCs w:val="22"/>
+        </w:rPr>
+        <w:t xml:space="preserve">there are </w:t>
+      </w:r>
+      <w:r>
+        <w:rPr>
+          <w:sz w:val="22"/>
+          <w:szCs w:val="22"/>
+        </w:rPr>
+        <w:t xml:space="preserve">approximately </w:t>
+      </w:r>
+      <w:r>
+        <w:rPr>
+          <w:sz w:val="22"/>
+          <w:szCs w:val="22"/>
+        </w:rPr>
+        <w:t>250</w:t>
+      </w:r>
+      <w:r>
+        <w:rPr>
+          <w:sz w:val="22"/>
+          <w:szCs w:val="22"/>
+        </w:rPr>
+        <w:t xml:space="preserve"> thousand </w:t>
+      </w:r>
+      <w:r>
+        <w:rPr>
+          <w:sz w:val="22"/>
+          <w:szCs w:val="22"/>
+        </w:rPr>
+        <w:t xml:space="preserve">volumes and 10 percent of them are out at loan at any given time, meaning, that close to 300,000 </w:t>
+      </w:r>
+      <w:r>
+        <w:rPr>
+          <w:sz w:val="22"/>
+          <w:szCs w:val="22"/>
+        </w:rPr>
+        <w:t>new entries would be created in one yea</w:t>
+      </w:r>
+      <w:r>
+        <w:rPr>
+          <w:sz w:val="22"/>
+          <w:szCs w:val="22"/>
+        </w:rPr>
+        <w:t xml:space="preserve">r </w:t>
+      </w:r>
+      <w:r>
+        <w:rPr>
+          <w:sz w:val="22"/>
+          <w:szCs w:val="22"/>
+        </w:rPr>
+        <w:t>just by lending books. However, it was determined that relational databases</w:t>
+      </w:r>
+      <w:r>
+        <w:rPr>
+          <w:sz w:val="22"/>
+          <w:szCs w:val="22"/>
+        </w:rPr>
+        <w:t xml:space="preserve"> performance</w:t>
+      </w:r>
+      <w:r>
+        <w:rPr>
+          <w:sz w:val="22"/>
+          <w:szCs w:val="22"/>
+        </w:rPr>
+        <w:t xml:space="preserve"> </w:t>
+      </w:r>
+      <w:r>
+        <w:rPr>
+          <w:sz w:val="22"/>
+          <w:szCs w:val="22"/>
+        </w:rPr>
+        <w:t>will</w:t>
+      </w:r>
+      <w:r>
+        <w:rPr>
+          <w:sz w:val="22"/>
+          <w:szCs w:val="22"/>
+        </w:rPr>
+        <w:t xml:space="preserve"> not be </w:t>
+      </w:r>
+      <w:r>
+        <w:rPr>
+          <w:sz w:val="22"/>
+          <w:szCs w:val="22"/>
+        </w:rPr>
+        <w:t>seriously</w:t>
+      </w:r>
+      <w:r>
+        <w:rPr>
+          <w:sz w:val="22"/>
+          <w:szCs w:val="22"/>
+        </w:rPr>
+        <w:t xml:space="preserve"> </w:t>
+      </w:r>
+      <w:r>
+        <w:rPr>
+          <w:sz w:val="22"/>
+          <w:szCs w:val="22"/>
+        </w:rPr>
+        <w:t>affected</w:t>
+      </w:r>
+      <w:r>
+        <w:rPr>
+          <w:sz w:val="22"/>
+          <w:szCs w:val="22"/>
+        </w:rPr>
+        <w:t xml:space="preserve"> with this </w:t>
+      </w:r>
+      <w:r>
+        <w:rPr>
+          <w:sz w:val="22"/>
+          <w:szCs w:val="22"/>
+        </w:rPr>
+        <w:t>growth</w:t>
+      </w:r>
+      <w:r>
+        <w:rPr>
+          <w:sz w:val="22"/>
+          <w:szCs w:val="22"/>
+        </w:rPr>
+        <w:t xml:space="preserve"> of </w:t>
+      </w:r>
+      <w:commentRangeStart w:id="0"/>
+      <w:r>
+        <w:rPr>
+          <w:sz w:val="22"/>
+          <w:szCs w:val="22"/>
+        </w:rPr>
+        <w:t>information</w:t>
+      </w:r>
       <w:commentRangeEnd w:id="0"/>
       <w:r>
         <w:rPr>
@@ -73,80 +320,40 @@
         </w:rPr>
         <w:commentReference w:id="0"/>
       </w:r>
-    </w:p>
-    <w:p>
-      <w:pPr>
-        <w:pStyle w:val="Default"/>
-        <w:rPr>
-          <w:sz w:val="22"/>
-          <w:szCs w:val="22"/>
-        </w:rPr>
-      </w:pPr>
-      <w:r>
-        <w:rPr>
-          <w:sz w:val="22"/>
-          <w:szCs w:val="22"/>
-        </w:rPr>
-        <w:t xml:space="preserve">By reviewing the database choices, we had for this project we considered use of </w:t>
-      </w:r>
-      <w:commentRangeStart w:id="1"/>
-      <w:r>
-        <w:rPr>
-          <w:sz w:val="22"/>
-          <w:szCs w:val="22"/>
-        </w:rPr>
-        <w:t>non-relational databases</w:t>
-      </w:r>
-      <w:commentRangeEnd w:id="1"/>
-      <w:r>
-        <w:rPr>
-          <w:rStyle w:val="Komentraatsauce"/>
-          <w:rFonts w:asciiTheme="minorHAnsi" w:hAnsiTheme="minorHAnsi" w:cstheme="minorBidi"/>
-          <w:color w:val="auto"/>
-        </w:rPr>
-        <w:commentReference w:id="1"/>
-      </w:r>
-      <w:r>
-        <w:rPr>
-          <w:sz w:val="22"/>
-          <w:szCs w:val="22"/>
-        </w:rPr>
-        <w:t xml:space="preserve">, due to </w:t>
-      </w:r>
-      <w:r>
-        <w:rPr>
-          <w:sz w:val="22"/>
-          <w:szCs w:val="22"/>
-        </w:rPr>
-        <w:t xml:space="preserve">the </w:t>
-      </w:r>
-      <w:r>
-        <w:rPr>
-          <w:sz w:val="22"/>
-          <w:szCs w:val="22"/>
-        </w:rPr>
-        <w:t>fact, that</w:t>
-      </w:r>
-      <w:r>
-        <w:rPr>
-          <w:sz w:val="22"/>
-          <w:szCs w:val="22"/>
-        </w:rPr>
-        <w:t xml:space="preserve"> based on information provided</w:t>
-      </w:r>
-      <w:r>
-        <w:rPr>
-          <w:sz w:val="22"/>
-          <w:szCs w:val="22"/>
-        </w:rPr>
-        <w:t xml:space="preserve"> approximately 300 thousand new entries would be created in one year, just by lending books. However, it was determined that relational databases</w:t>
-      </w:r>
-      <w:r>
-        <w:rPr>
-          <w:sz w:val="22"/>
-          <w:szCs w:val="22"/>
-        </w:rPr>
-        <w:t xml:space="preserve"> performance</w:t>
+      <w:r>
+        <w:rPr>
+          <w:sz w:val="22"/>
+          <w:szCs w:val="22"/>
+        </w:rPr>
+        <w:t>,</w:t>
+      </w:r>
+      <w:r>
+        <w:rPr>
+          <w:sz w:val="22"/>
+          <w:szCs w:val="22"/>
+        </w:rPr>
+        <w:t xml:space="preserve"> as most </w:t>
+      </w:r>
+      <w:r>
+        <w:rPr>
+          <w:sz w:val="22"/>
+          <w:szCs w:val="22"/>
+        </w:rPr>
+        <w:t xml:space="preserve">commonly performed </w:t>
+      </w:r>
+      <w:r>
+        <w:rPr>
+          <w:sz w:val="22"/>
+          <w:szCs w:val="22"/>
+        </w:rPr>
+        <w:t>action</w:t>
+      </w:r>
+      <w:r>
+        <w:rPr>
+          <w:sz w:val="22"/>
+          <w:szCs w:val="22"/>
+        </w:rPr>
+        <w:t>:</w:t>
       </w:r>
       <w:r>
         <w:rPr>
@@ -160,21 +367,70 @@
           <w:sz w:val="22"/>
           <w:szCs w:val="22"/>
         </w:rPr>
-        <w:t>will</w:t>
-      </w:r>
-      <w:r>
-        <w:rPr>
-          <w:sz w:val="22"/>
-          <w:szCs w:val="22"/>
-        </w:rPr>
-        <w:t xml:space="preserve"> not be </w:t>
-      </w:r>
-      <w:r>
-        <w:rPr>
-          <w:sz w:val="22"/>
-          <w:szCs w:val="22"/>
-        </w:rPr>
-        <w:t>seriously</w:t>
+        <w:t xml:space="preserve">create is not </w:t>
+      </w:r>
+      <w:r>
+        <w:rPr>
+          <w:sz w:val="22"/>
+          <w:szCs w:val="22"/>
+        </w:rPr>
+        <w:t>affected</w:t>
+      </w:r>
+      <w:r>
+        <w:rPr>
+          <w:sz w:val="22"/>
+          <w:szCs w:val="22"/>
+        </w:rPr>
+        <w:t xml:space="preserve"> by data </w:t>
+      </w:r>
+      <w:r>
+        <w:rPr>
+          <w:sz w:val="22"/>
+          <w:szCs w:val="22"/>
+        </w:rPr>
+        <w:t>size</w:t>
+      </w:r>
+      <w:r>
+        <w:rPr>
+          <w:sz w:val="22"/>
+          <w:szCs w:val="22"/>
+        </w:rPr>
+        <w:t xml:space="preserve"> change</w:t>
+      </w:r>
+      <w:r>
+        <w:rPr>
+          <w:sz w:val="22"/>
+          <w:szCs w:val="22"/>
+        </w:rPr>
+        <w:t xml:space="preserve"> and</w:t>
+      </w:r>
+      <w:r>
+        <w:rPr>
+          <w:sz w:val="22"/>
+          <w:szCs w:val="22"/>
+        </w:rPr>
+        <w:t xml:space="preserve"> all other actions</w:t>
+      </w:r>
+      <w:r>
+        <w:rPr>
+          <w:sz w:val="22"/>
+          <w:szCs w:val="22"/>
+        </w:rPr>
+        <w:t xml:space="preserve"> are expected to have their time to perform </w:t>
+      </w:r>
+      <w:r>
+        <w:rPr>
+          <w:sz w:val="22"/>
+          <w:szCs w:val="22"/>
+        </w:rPr>
+        <w:t>task increa</w:t>
+      </w:r>
+      <w:r>
+        <w:rPr>
+          <w:sz w:val="22"/>
+          <w:szCs w:val="22"/>
+        </w:rPr>
+        <w:t>se</w:t>
       </w:r>
       <w:r>
         <w:rPr>
@@ -188,63 +444,49 @@
           <w:sz w:val="22"/>
           <w:szCs w:val="22"/>
         </w:rPr>
-        <w:t>affected</w:t>
-      </w:r>
-      <w:r>
-        <w:rPr>
-          <w:sz w:val="22"/>
-          <w:szCs w:val="22"/>
-        </w:rPr>
-        <w:t xml:space="preserve"> with this </w:t>
-      </w:r>
-      <w:r>
-        <w:rPr>
-          <w:sz w:val="22"/>
-          <w:szCs w:val="22"/>
-        </w:rPr>
-        <w:t>growth</w:t>
-      </w:r>
-      <w:r>
-        <w:rPr>
-          <w:sz w:val="22"/>
-          <w:szCs w:val="22"/>
-        </w:rPr>
-        <w:t xml:space="preserve"> of information</w:t>
-      </w:r>
-      <w:r>
-        <w:rPr>
-          <w:sz w:val="22"/>
-          <w:szCs w:val="22"/>
-        </w:rPr>
-        <w:t>,</w:t>
-      </w:r>
-      <w:r>
-        <w:rPr>
-          <w:sz w:val="22"/>
-          <w:szCs w:val="22"/>
-        </w:rPr>
-        <w:t xml:space="preserve"> as most </w:t>
-      </w:r>
-      <w:r>
-        <w:rPr>
-          <w:sz w:val="22"/>
-          <w:szCs w:val="22"/>
-        </w:rPr>
-        <w:t xml:space="preserve">commonly performed </w:t>
-      </w:r>
-      <w:r>
-        <w:rPr>
-          <w:sz w:val="22"/>
-          <w:szCs w:val="22"/>
-        </w:rPr>
-        <w:t>action</w:t>
-      </w:r>
-      <w:r>
-        <w:rPr>
-          <w:sz w:val="22"/>
-          <w:szCs w:val="22"/>
-        </w:rPr>
-        <w:t>:</w:t>
+        <w:t>no</w:t>
+      </w:r>
+      <w:r>
+        <w:rPr>
+          <w:sz w:val="22"/>
+          <w:szCs w:val="22"/>
+        </w:rPr>
+        <w:t xml:space="preserve"> more than half a second</w:t>
+      </w:r>
+      <w:r>
+        <w:rPr>
+          <w:sz w:val="22"/>
+          <w:szCs w:val="22"/>
+        </w:rPr>
+        <w:t xml:space="preserve"> in following 30 years</w:t>
+      </w:r>
+      <w:r>
+        <w:rPr>
+          <w:sz w:val="22"/>
+          <w:szCs w:val="22"/>
+        </w:rPr>
+        <w:t xml:space="preserve"> (</w:t>
+      </w:r>
+      <w:r>
+        <w:rPr>
+          <w:sz w:val="22"/>
+          <w:szCs w:val="22"/>
+        </w:rPr>
+        <w:t>if the lending rate is not to increase</w:t>
+      </w:r>
+      <w:r>
+        <w:rPr>
+          <w:sz w:val="22"/>
+          <w:szCs w:val="22"/>
+        </w:rPr>
+        <w:t>)</w:t>
+      </w:r>
+      <w:r>
+        <w:rPr>
+          <w:sz w:val="22"/>
+          <w:szCs w:val="22"/>
+        </w:rPr>
+        <w:t>.</w:t>
       </w:r>
       <w:r>
         <w:rPr>
@@ -252,124 +494,6 @@
           <w:szCs w:val="22"/>
         </w:rPr>
         <w:t xml:space="preserve"> </w:t>
-      </w:r>
-      <w:r>
-        <w:rPr>
-          <w:sz w:val="22"/>
-          <w:szCs w:val="22"/>
-        </w:rPr>
-        <w:t xml:space="preserve">create is not </w:t>
-      </w:r>
-      <w:r>
-        <w:rPr>
-          <w:sz w:val="22"/>
-          <w:szCs w:val="22"/>
-        </w:rPr>
-        <w:t>affected</w:t>
-      </w:r>
-      <w:r>
-        <w:rPr>
-          <w:sz w:val="22"/>
-          <w:szCs w:val="22"/>
-        </w:rPr>
-        <w:t xml:space="preserve"> by data </w:t>
-      </w:r>
-      <w:r>
-        <w:rPr>
-          <w:sz w:val="22"/>
-          <w:szCs w:val="22"/>
-        </w:rPr>
-        <w:t>size and</w:t>
-      </w:r>
-      <w:r>
-        <w:rPr>
-          <w:sz w:val="22"/>
-          <w:szCs w:val="22"/>
-        </w:rPr>
-        <w:t xml:space="preserve"> all other actions</w:t>
-      </w:r>
-      <w:r>
-        <w:rPr>
-          <w:sz w:val="22"/>
-          <w:szCs w:val="22"/>
-        </w:rPr>
-        <w:t xml:space="preserve"> are expected to have their time to perform </w:t>
-      </w:r>
-      <w:r>
-        <w:rPr>
-          <w:sz w:val="22"/>
-          <w:szCs w:val="22"/>
-        </w:rPr>
-        <w:t>task increa</w:t>
-      </w:r>
-      <w:r>
-        <w:rPr>
-          <w:sz w:val="22"/>
-          <w:szCs w:val="22"/>
-        </w:rPr>
-        <w:t>se</w:t>
-      </w:r>
-      <w:r>
-        <w:rPr>
-          <w:sz w:val="22"/>
-          <w:szCs w:val="22"/>
-        </w:rPr>
-        <w:t xml:space="preserve"> </w:t>
-      </w:r>
-      <w:r>
-        <w:rPr>
-          <w:sz w:val="22"/>
-          <w:szCs w:val="22"/>
-        </w:rPr>
-        <w:t>no</w:t>
-      </w:r>
-      <w:r>
-        <w:rPr>
-          <w:sz w:val="22"/>
-          <w:szCs w:val="22"/>
-        </w:rPr>
-        <w:t xml:space="preserve"> more than half a second</w:t>
-      </w:r>
-      <w:r>
-        <w:rPr>
-          <w:sz w:val="22"/>
-          <w:szCs w:val="22"/>
-        </w:rPr>
-        <w:t xml:space="preserve"> in following </w:t>
-      </w:r>
-      <w:commentRangeStart w:id="2"/>
-      <w:commentRangeStart w:id="3"/>
-      <w:r>
-        <w:rPr>
-          <w:sz w:val="22"/>
-          <w:szCs w:val="22"/>
-        </w:rPr>
-        <w:t>30 years.</w:t>
-      </w:r>
-      <w:r>
-        <w:rPr>
-          <w:sz w:val="22"/>
-          <w:szCs w:val="22"/>
-        </w:rPr>
-        <w:t xml:space="preserve"> </w:t>
-      </w:r>
-      <w:commentRangeEnd w:id="2"/>
-      <w:r>
-        <w:rPr>
-          <w:rStyle w:val="Komentraatsauce"/>
-          <w:rFonts w:asciiTheme="minorHAnsi" w:hAnsiTheme="minorHAnsi" w:cstheme="minorBidi"/>
-          <w:color w:val="auto"/>
-        </w:rPr>
-        <w:commentReference w:id="2"/>
-      </w:r>
-      <w:commentRangeEnd w:id="3"/>
-      <w:r>
-        <w:rPr>
-          <w:rStyle w:val="Komentraatsauce"/>
-          <w:rFonts w:asciiTheme="minorHAnsi" w:hAnsiTheme="minorHAnsi" w:cstheme="minorBidi"/>
-          <w:color w:val="auto"/>
-        </w:rPr>
-        <w:commentReference w:id="3"/>
       </w:r>
       <w:r>
         <w:rPr>
@@ -611,7 +735,6 @@
         </w:rPr>
         <w:t xml:space="preserve">4.2.3. </w:t>
       </w:r>
-      <w:commentRangeStart w:id="4"/>
       <w:r>
         <w:rPr>
           <w:i/>
@@ -621,15 +744,6 @@
           <w:szCs w:val="22"/>
         </w:rPr>
         <w:t xml:space="preserve">System-Database </w:t>
-      </w:r>
-      <w:commentRangeEnd w:id="4"/>
-      <w:r>
-        <w:rPr>
-          <w:rStyle w:val="Komentraatsauce"/>
-          <w:rFonts w:asciiTheme="minorHAnsi" w:hAnsiTheme="minorHAnsi" w:cstheme="minorBidi"/>
-          <w:color w:val="auto"/>
-        </w:rPr>
-        <w:commentReference w:id="4"/>
       </w:r>
     </w:p>
     <w:p>
@@ -902,7 +1016,7 @@
                     </pic:cNvPicPr>
                   </pic:nvPicPr>
                   <pic:blipFill>
-                    <a:blip r:embed="rId8">
+                    <a:blip r:embed="rId9">
                       <a:extLst>
                         <a:ext uri="{28A0092B-C50C-407E-A947-70E740481C1C}">
                           <a14:useLocalDpi xmlns:a14="http://schemas.microsoft.com/office/drawing/2010/main" val="0"/>
@@ -1142,7 +1256,7 @@
                     </pic:cNvPicPr>
                   </pic:nvPicPr>
                   <pic:blipFill>
-                    <a:blip r:embed="rId9">
+                    <a:blip r:embed="rId10">
                       <a:extLst>
                         <a:ext uri="{28A0092B-C50C-407E-A947-70E740481C1C}">
                           <a14:useLocalDpi xmlns:a14="http://schemas.microsoft.com/office/drawing/2010/main" val="0"/>
@@ -1383,7 +1497,7 @@
                     </pic:cNvPicPr>
                   </pic:nvPicPr>
                   <pic:blipFill>
-                    <a:blip r:embed="rId10">
+                    <a:blip r:embed="rId11">
                       <a:extLst>
                         <a:ext uri="{28A0092B-C50C-407E-A947-70E740481C1C}">
                           <a14:useLocalDpi xmlns:a14="http://schemas.microsoft.com/office/drawing/2010/main" val="0"/>
@@ -1632,31 +1746,77 @@
       </w:pPr>
     </w:p>
     <w:p>
-      <w:commentRangeStart w:id="5"/>
-      <w:r>
-        <w:t xml:space="preserve">After reviewing options, we decided to go with the Code-First approach as we did not want to waste too much of our time on making the database work, since we </w:t>
+      <w:r>
+        <w:t xml:space="preserve">After reviewing options, we decided to go with the </w:t>
+      </w:r>
+      <w:r>
+        <w:t>Database</w:t>
+      </w:r>
+      <w:r>
+        <w:t xml:space="preserve">-First approach as we did not want to waste too much of our time on making the </w:t>
+      </w:r>
+      <w:r>
+        <w:t>solution</w:t>
+      </w:r>
+      <w:r>
+        <w:t xml:space="preserve"> work, since we </w:t>
       </w:r>
       <w:r>
         <w:t>do not</w:t>
       </w:r>
       <w:r>
-        <w:t xml:space="preserve"> have a lot of time to begin with. Besides the already mentioned reasons, this solution by many is considered the best for small-to-medium sized projects, we wanted to gain more experience, have an easily maintainable code and there was no need for diagrams. In the end the actual cons of Code-First were rendered useless, since they </w:t>
+        <w:t xml:space="preserve"> have a lot of time to begin with. Besides the already mentioned reason, this solution by many is considered</w:t>
+      </w:r>
+      <w:r>
+        <w:t xml:space="preserve"> one of</w:t>
+      </w:r>
+      <w:r>
+        <w:t xml:space="preserve"> the best for projects</w:t>
+      </w:r>
+      <w:r>
+        <w:t xml:space="preserve"> with main concern being development of database</w:t>
+      </w:r>
+      <w:r>
+        <w:t>, we wanted to gain more experience</w:t>
+      </w:r>
+      <w:r>
+        <w:t xml:space="preserve"> in using this approach</w:t>
+      </w:r>
+      <w:r>
+        <w:t xml:space="preserve">, have an easily maintainable code and there was no </w:t>
+      </w:r>
+      <w:r>
+        <w:t>real</w:t>
+      </w:r>
+      <w:r>
+        <w:t xml:space="preserve"> </w:t>
+      </w:r>
+      <w:r>
+        <w:t xml:space="preserve">need for diagrams. In the end the actual cons of </w:t>
+      </w:r>
+      <w:r>
+        <w:t>Database</w:t>
+      </w:r>
+      <w:r>
+        <w:t xml:space="preserve">-First were rendered useless, since they </w:t>
       </w:r>
       <w:r>
         <w:t>do not</w:t>
       </w:r>
       <w:r>
-        <w:t xml:space="preserve"> affect us at all, such as data loss to give an example.</w:t>
-      </w:r>
-      <w:commentRangeEnd w:id="5"/>
-      <w:r>
-        <w:rPr>
-          <w:rStyle w:val="Komentraatsauce"/>
-        </w:rPr>
-        <w:commentReference w:id="5"/>
-      </w:r>
-      <w:bookmarkStart w:id="6" w:name="_GoBack"/>
-      <w:bookmarkEnd w:id="6"/>
+        <w:t xml:space="preserve"> affect us at al</w:t>
+      </w:r>
+      <w:r>
+        <w:t>l</w:t>
+      </w:r>
+      <w:r>
+        <w:t>, or are not the main concern of this task</w:t>
+      </w:r>
+      <w:r>
+        <w:t>.</w:t>
+      </w:r>
+      <w:bookmarkStart w:id="1" w:name="_GoBack"/>
+      <w:bookmarkEnd w:id="1"/>
     </w:p>
     <w:sectPr>
       <w:pgSz w:w="12240" w:h="15840"/>
@@ -1670,7 +1830,7 @@
 
 <file path=word/comments.xml><?xml version="1.0" encoding="utf-8"?>
 <w:comments xmlns:wpc="http://schemas.microsoft.com/office/word/2010/wordprocessingCanvas" xmlns:cx="http://schemas.microsoft.com/office/drawing/2014/chartex" xmlns:cx1="http://schemas.microsoft.com/office/drawing/2015/9/8/chartex" xmlns:cx2="http://schemas.microsoft.com/office/drawing/2015/10/21/chartex" xmlns:cx3="http://schemas.microsoft.com/office/drawing/2016/5/9/chartex" xmlns:cx4="http://schemas.microsoft.com/office/drawing/2016/5/10/chartex" xmlns:cx5="http://schemas.microsoft.com/office/drawing/2016/5/11/chartex" xmlns:cx6="http://schemas.microsoft.com/office/drawing/2016/5/12/chartex" xmlns:cx7="http://schemas.microsoft.com/office/drawing/2016/5/13/chartex" xmlns:cx8="http://schemas.microsoft.com/office/drawing/2016/5/14/chartex" xmlns:mc="http://schemas.openxmlformats.org/markup-compatibility/2006" xmlns:aink="http://schemas.microsoft.com/office/drawing/2016/ink" xmlns:am3d="http://schemas.microsoft.com/office/drawing/2017/model3d" xmlns:o="urn:schemas-microsoft-com:office:office" xmlns:r="http://schemas.openxmlformats.org/officeDocument/2006/relationships" xmlns:m="http://schemas.openxmlformats.org/officeDocument/2006/math" xmlns:v="urn:schemas-microsoft-com:vml" xmlns:wp14="http://schemas.microsoft.com/office/word/2010/wordprocessingDrawing" xmlns:wp="http://schemas.openxmlformats.org/drawingml/2006/wordprocessingDrawing" xmlns:w10="urn:schemas-microsoft-com:office:word" xmlns:w="http://schemas.openxmlformats.org/wordprocessingml/2006/main" xmlns:w14="http://schemas.microsoft.com/office/word/2010/wordml" xmlns:w15="http://schemas.microsoft.com/office/word/2012/wordml" xmlns:w16cid="http://schemas.microsoft.com/office/word/2016/wordml/cid" xmlns:w16se="http://schemas.microsoft.com/office/word/2015/wordml/symex" xmlns:wpg="http://schemas.microsoft.com/office/word/2010/wordprocessingGroup" xmlns:wpi="http://schemas.microsoft.com/office/word/2010/wordprocessingInk" xmlns:wne="http://schemas.microsoft.com/office/word/2006/wordml" xmlns:wps="http://schemas.microsoft.com/office/word/2010/wordprocessingShape" mc:Ignorable="w14 w15 w16se w16cid wp14">
-  <w:comment w:id="0" w:author="Andrei-Eugen Birta" w:date="2019-05-02T18:22:00Z" w:initials="AB">
+  <w:comment w:id="0" w:author="Ralfs Zangis" w:date="2019-05-03T20:32:00Z" w:initials="RZ">
     <w:p>
       <w:pPr>
         <w:pStyle w:val="Komentrateksts"/>
@@ -1682,137 +1842,15 @@
         <w:annotationRef/>
       </w:r>
       <w:r>
-        <w:t>Needs numbers</w:t>
-      </w:r>
-    </w:p>
-  </w:comment>
-  <w:comment w:id="1" w:author="Ralfs Zangis" w:date="2019-04-21T11:24:00Z" w:initials="RZ">
-    <w:p>
-      <w:pPr>
-        <w:pStyle w:val="Komentrateksts"/>
-      </w:pPr>
-      <w:r>
-        <w:rPr>
-          <w:rStyle w:val="Komentraatsauce"/>
-        </w:rPr>
-        <w:annotationRef/>
-      </w:r>
-      <w:r>
-        <w:t>Blockchain?</w:t>
-      </w:r>
-    </w:p>
-  </w:comment>
-  <w:comment w:id="2" w:author="Andrei-Eugen Birta" w:date="2019-05-02T18:21:00Z" w:initials="AB">
-    <w:p>
-      <w:pPr>
-        <w:pStyle w:val="Komentrateksts"/>
-      </w:pPr>
-      <w:r>
-        <w:rPr>
-          <w:rStyle w:val="Komentraatsauce"/>
-        </w:rPr>
-        <w:annotationRef/>
-      </w:r>
-      <w:r>
-        <w:t xml:space="preserve">Maybe insert a citation to your IPC paper, </w:t>
+        <w:t xml:space="preserve">Can insert reference to my </w:t>
       </w:r>
       <w:proofErr w:type="spellStart"/>
       <w:r>
-        <w:t>ralfs</w:t>
+        <w:t>reseach</w:t>
       </w:r>
       <w:proofErr w:type="spellEnd"/>
       <w:r>
-        <w:t xml:space="preserve"> </w:t>
-      </w:r>
-    </w:p>
-  </w:comment>
-  <w:comment w:id="3" w:author="Ralfs Zangis" w:date="2019-05-02T20:04:00Z" w:initials="RZ">
-    <w:p>
-      <w:pPr>
-        <w:pStyle w:val="Komentrateksts"/>
-      </w:pPr>
-      <w:r>
-        <w:rPr>
-          <w:rStyle w:val="Komentraatsauce"/>
-        </w:rPr>
-        <w:annotationRef/>
-      </w:r>
-      <w:r>
-        <w:t xml:space="preserve">I think instead of citation to </w:t>
-      </w:r>
-      <w:proofErr w:type="spellStart"/>
-      <w:r>
-        <w:t>ipc</w:t>
-      </w:r>
-      <w:proofErr w:type="spellEnd"/>
-      <w:r>
-        <w:t xml:space="preserve"> paper here we can show how we calculate that </w:t>
-      </w:r>
-      <w:proofErr w:type="spellStart"/>
-      <w:r>
-        <w:t>itll</w:t>
-      </w:r>
-      <w:proofErr w:type="spellEnd"/>
-      <w:r>
-        <w:t xml:space="preserve"> be ok</w:t>
-      </w:r>
-    </w:p>
-  </w:comment>
-  <w:comment w:id="4" w:author="Ralfs Zangis" w:date="2019-04-21T11:03:00Z" w:initials="RZ">
-    <w:p>
-      <w:pPr>
-        <w:pStyle w:val="Komentrateksts"/>
-      </w:pPr>
-      <w:r>
-        <w:rPr>
-          <w:rStyle w:val="Komentraatsauce"/>
-        </w:rPr>
-        <w:annotationRef/>
-      </w:r>
-      <w:r>
-        <w:t xml:space="preserve">Do we </w:t>
-      </w:r>
-      <w:r>
-        <w:t>really</w:t>
-      </w:r>
-      <w:r>
-        <w:t xml:space="preserve"> use EF?</w:t>
-      </w:r>
-      <w:r>
-        <w:t xml:space="preserve"> (might be hard to work with, </w:t>
-      </w:r>
-      <w:r>
-        <w:t>must</w:t>
-      </w:r>
-      <w:r>
-        <w:t xml:space="preserve"> check it out more)</w:t>
-      </w:r>
-    </w:p>
-  </w:comment>
-  <w:comment w:id="5" w:author="Ralfs Zangis" w:date="2019-05-02T20:40:00Z" w:initials="RZ">
-    <w:p>
-      <w:pPr>
-        <w:pStyle w:val="Komentrateksts"/>
-      </w:pPr>
-      <w:r>
-        <w:rPr>
-          <w:rStyle w:val="Komentraatsauce"/>
-        </w:rPr>
-        <w:annotationRef/>
-      </w:r>
-      <w:r>
-        <w:t xml:space="preserve">Maybe in the end we chose to use </w:t>
-      </w:r>
-      <w:proofErr w:type="spellStart"/>
-      <w:r>
-        <w:t>db</w:t>
-      </w:r>
-      <w:proofErr w:type="spellEnd"/>
-      <w:r>
-        <w:t xml:space="preserve"> first</w:t>
-      </w:r>
-      <w:r>
-        <w:t>!</w:t>
+        <w:t xml:space="preserve"> paper here</w:t>
       </w:r>
     </w:p>
   </w:comment>
@@ -1821,23 +1859,13 @@
 
 <file path=word/commentsExtended.xml><?xml version="1.0" encoding="utf-8"?>
 <w15:commentsEx xmlns:wpc="http://schemas.microsoft.com/office/word/2010/wordprocessingCanvas" xmlns:cx="http://schemas.microsoft.com/office/drawing/2014/chartex" xmlns:cx1="http://schemas.microsoft.com/office/drawing/2015/9/8/chartex" xmlns:cx2="http://schemas.microsoft.com/office/drawing/2015/10/21/chartex" xmlns:cx3="http://schemas.microsoft.com/office/drawing/2016/5/9/chartex" xmlns:cx4="http://schemas.microsoft.com/office/drawing/2016/5/10/chartex" xmlns:cx5="http://schemas.microsoft.com/office/drawing/2016/5/11/chartex" xmlns:cx6="http://schemas.microsoft.com/office/drawing/2016/5/12/chartex" xmlns:cx7="http://schemas.microsoft.com/office/drawing/2016/5/13/chartex" xmlns:cx8="http://schemas.microsoft.com/office/drawing/2016/5/14/chartex" xmlns:mc="http://schemas.openxmlformats.org/markup-compatibility/2006" xmlns:aink="http://schemas.microsoft.com/office/drawing/2016/ink" xmlns:am3d="http://schemas.microsoft.com/office/drawing/2017/model3d" xmlns:o="urn:schemas-microsoft-com:office:office" xmlns:r="http://schemas.openxmlformats.org/officeDocument/2006/relationships" xmlns:m="http://schemas.openxmlformats.org/officeDocument/2006/math" xmlns:v="urn:schemas-microsoft-com:vml" xmlns:wp14="http://schemas.microsoft.com/office/word/2010/wordprocessingDrawing" xmlns:wp="http://schemas.openxmlformats.org/drawingml/2006/wordprocessingDrawing" xmlns:w10="urn:schemas-microsoft-com:office:word" xmlns:w="http://schemas.openxmlformats.org/wordprocessingml/2006/main" xmlns:w14="http://schemas.microsoft.com/office/word/2010/wordml" xmlns:w15="http://schemas.microsoft.com/office/word/2012/wordml" xmlns:w16cid="http://schemas.microsoft.com/office/word/2016/wordml/cid" xmlns:w16se="http://schemas.microsoft.com/office/word/2015/wordml/symex" xmlns:wpg="http://schemas.microsoft.com/office/word/2010/wordprocessingGroup" xmlns:wpi="http://schemas.microsoft.com/office/word/2010/wordprocessingInk" xmlns:wne="http://schemas.microsoft.com/office/word/2006/wordml" xmlns:wps="http://schemas.microsoft.com/office/word/2010/wordprocessingShape" mc:Ignorable="w14 w15 w16se w16cid wp14">
-  <w15:commentEx w15:paraId="6998DE59" w15:done="1"/>
-  <w15:commentEx w15:paraId="3DC6B7B7" w15:done="0"/>
-  <w15:commentEx w15:paraId="164BF833" w15:done="0"/>
-  <w15:commentEx w15:paraId="16B7B65E" w15:paraIdParent="164BF833" w15:done="0"/>
-  <w15:commentEx w15:paraId="3103431B" w15:done="0"/>
-  <w15:commentEx w15:paraId="0A082BAC" w15:done="0"/>
+  <w15:commentEx w15:paraId="3610011D" w15:done="0"/>
 </w15:commentsEx>
 </file>
 
 <file path=word/commentsIds.xml><?xml version="1.0" encoding="utf-8"?>
 <w16cid:commentsIds xmlns:wpc="http://schemas.microsoft.com/office/word/2010/wordprocessingCanvas" xmlns:cx="http://schemas.microsoft.com/office/drawing/2014/chartex" xmlns:cx1="http://schemas.microsoft.com/office/drawing/2015/9/8/chartex" xmlns:cx2="http://schemas.microsoft.com/office/drawing/2015/10/21/chartex" xmlns:cx3="http://schemas.microsoft.com/office/drawing/2016/5/9/chartex" xmlns:cx4="http://schemas.microsoft.com/office/drawing/2016/5/10/chartex" xmlns:cx5="http://schemas.microsoft.com/office/drawing/2016/5/11/chartex" xmlns:cx6="http://schemas.microsoft.com/office/drawing/2016/5/12/chartex" xmlns:cx7="http://schemas.microsoft.com/office/drawing/2016/5/13/chartex" xmlns:cx8="http://schemas.microsoft.com/office/drawing/2016/5/14/chartex" xmlns:mc="http://schemas.openxmlformats.org/markup-compatibility/2006" xmlns:aink="http://schemas.microsoft.com/office/drawing/2016/ink" xmlns:am3d="http://schemas.microsoft.com/office/drawing/2017/model3d" xmlns:o="urn:schemas-microsoft-com:office:office" xmlns:r="http://schemas.openxmlformats.org/officeDocument/2006/relationships" xmlns:m="http://schemas.openxmlformats.org/officeDocument/2006/math" xmlns:v="urn:schemas-microsoft-com:vml" xmlns:wp14="http://schemas.microsoft.com/office/word/2010/wordprocessingDrawing" xmlns:wp="http://schemas.openxmlformats.org/drawingml/2006/wordprocessingDrawing" xmlns:w10="urn:schemas-microsoft-com:office:word" xmlns:w="http://schemas.openxmlformats.org/wordprocessingml/2006/main" xmlns:w14="http://schemas.microsoft.com/office/word/2010/wordml" xmlns:w15="http://schemas.microsoft.com/office/word/2012/wordml" xmlns:w16cid="http://schemas.microsoft.com/office/word/2016/wordml/cid" xmlns:w16se="http://schemas.microsoft.com/office/word/2015/wordml/symex" xmlns:wpg="http://schemas.microsoft.com/office/word/2010/wordprocessingGroup" xmlns:wpi="http://schemas.microsoft.com/office/word/2010/wordprocessingInk" xmlns:wne="http://schemas.microsoft.com/office/word/2006/wordml" xmlns:wps="http://schemas.microsoft.com/office/word/2010/wordprocessingShape" mc:Ignorable="w14 w15 w16se w16cid wp14">
-  <w16cid:commentId w16cid:paraId="6998DE59" w16cid:durableId="2075B3F1"/>
-  <w16cid:commentId w16cid:paraId="3DC6B7B7" w16cid:durableId="2066D163"/>
-  <w16cid:commentId w16cid:paraId="164BF833" w16cid:durableId="2075B3C3"/>
-  <w16cid:commentId w16cid:paraId="16B7B65E" w16cid:durableId="2075CBCD"/>
-  <w16cid:commentId w16cid:paraId="3103431B" w16cid:durableId="2066CC99"/>
-  <w16cid:commentId w16cid:paraId="0A082BAC" w16cid:durableId="2075D452"/>
+  <w16cid:commentId w16cid:paraId="3610011D" w16cid:durableId="207723D7"/>
 </w16cid:commentsIds>
 </file>
 
@@ -3008,9 +3036,6 @@
 
 <file path=word/people.xml><?xml version="1.0" encoding="utf-8"?>
 <w15:people xmlns:wpc="http://schemas.microsoft.com/office/word/2010/wordprocessingCanvas" xmlns:cx="http://schemas.microsoft.com/office/drawing/2014/chartex" xmlns:cx1="http://schemas.microsoft.com/office/drawing/2015/9/8/chartex" xmlns:cx2="http://schemas.microsoft.com/office/drawing/2015/10/21/chartex" xmlns:cx3="http://schemas.microsoft.com/office/drawing/2016/5/9/chartex" xmlns:cx4="http://schemas.microsoft.com/office/drawing/2016/5/10/chartex" xmlns:cx5="http://schemas.microsoft.com/office/drawing/2016/5/11/chartex" xmlns:cx6="http://schemas.microsoft.com/office/drawing/2016/5/12/chartex" xmlns:cx7="http://schemas.microsoft.com/office/drawing/2016/5/13/chartex" xmlns:cx8="http://schemas.microsoft.com/office/drawing/2016/5/14/chartex" xmlns:mc="http://schemas.openxmlformats.org/markup-compatibility/2006" xmlns:aink="http://schemas.microsoft.com/office/drawing/2016/ink" xmlns:am3d="http://schemas.microsoft.com/office/drawing/2017/model3d" xmlns:o="urn:schemas-microsoft-com:office:office" xmlns:r="http://schemas.openxmlformats.org/officeDocument/2006/relationships" xmlns:m="http://schemas.openxmlformats.org/officeDocument/2006/math" xmlns:v="urn:schemas-microsoft-com:vml" xmlns:wp14="http://schemas.microsoft.com/office/word/2010/wordprocessingDrawing" xmlns:wp="http://schemas.openxmlformats.org/drawingml/2006/wordprocessingDrawing" xmlns:w10="urn:schemas-microsoft-com:office:word" xmlns:w="http://schemas.openxmlformats.org/wordprocessingml/2006/main" xmlns:w14="http://schemas.microsoft.com/office/word/2010/wordml" xmlns:w15="http://schemas.microsoft.com/office/word/2012/wordml" xmlns:w16cid="http://schemas.microsoft.com/office/word/2016/wordml/cid" xmlns:w16se="http://schemas.microsoft.com/office/word/2015/wordml/symex" xmlns:wpg="http://schemas.microsoft.com/office/word/2010/wordprocessingGroup" xmlns:wpi="http://schemas.microsoft.com/office/word/2010/wordprocessingInk" xmlns:wne="http://schemas.microsoft.com/office/word/2006/wordml" xmlns:wps="http://schemas.microsoft.com/office/word/2010/wordprocessingShape" mc:Ignorable="w14 w15 w16se w16cid wp14">
-  <w15:person w15:author="Andrei-Eugen Birta">
-    <w15:presenceInfo w15:providerId="None" w15:userId="Andrei-Eugen Birta"/>
-  </w15:person>
   <w15:person w15:author="Ralfs Zangis">
     <w15:presenceInfo w15:providerId="None" w15:userId="Ralfs Zangis"/>
   </w15:person>
@@ -3889,4 +3914,16 @@
     </a:ext>
   </a:extLst>
 </a:theme>
+</file>
+
+<file path=customXml/item1.xml><?xml version="1.0" encoding="utf-8"?>
+<b:Sources xmlns:b="http://schemas.openxmlformats.org/officeDocument/2006/bibliography" xmlns="http://schemas.openxmlformats.org/officeDocument/2006/bibliography" SelectedStyle="\APASixthEditionOfficeOnline.xsl" StyleName="APA" Version="6"/>
+</file>
+
+<file path=customXml/itemProps1.xml><?xml version="1.0" encoding="utf-8"?>
+<ds:datastoreItem xmlns:ds="http://schemas.openxmlformats.org/officeDocument/2006/customXml" ds:itemID="{E30AC8B7-22DC-483F-ADE7-4C9A79F7C7A3}">
+  <ds:schemaRefs>
+    <ds:schemaRef ds:uri="http://schemas.openxmlformats.org/officeDocument/2006/bibliography"/>
+  </ds:schemaRefs>
+</ds:datastoreItem>
 </file>
</xml_diff>

<commit_message>
#16 a e s t h e t i c s
</commit_message>
<xml_diff>
--- a/Documentation/Chosen database.docx
+++ b/Documentation/Chosen database.docx
@@ -65,462 +65,195 @@
       </w:r>
     </w:p>
     <w:p>
-      <w:pPr>
-        <w:pStyle w:val="Default"/>
-        <w:rPr>
-          <w:sz w:val="22"/>
-          <w:szCs w:val="22"/>
-        </w:rPr>
-      </w:pPr>
-      <w:r>
-        <w:rPr>
-          <w:sz w:val="22"/>
-          <w:szCs w:val="22"/>
-        </w:rPr>
+      <w:r>
         <w:t xml:space="preserve">By reviewing the database choices, we had for this project we considered </w:t>
       </w:r>
       <w:r>
-        <w:rPr>
-          <w:sz w:val="22"/>
-          <w:szCs w:val="22"/>
-        </w:rPr>
         <w:t xml:space="preserve">the </w:t>
       </w:r>
       <w:r>
-        <w:rPr>
-          <w:sz w:val="22"/>
-          <w:szCs w:val="22"/>
-        </w:rPr>
         <w:t xml:space="preserve">use of </w:t>
       </w:r>
       <w:r>
-        <w:rPr>
-          <w:sz w:val="22"/>
-          <w:szCs w:val="22"/>
-        </w:rPr>
         <w:t>relational</w:t>
       </w:r>
       <w:r>
-        <w:rPr>
-          <w:sz w:val="22"/>
-          <w:szCs w:val="22"/>
-        </w:rPr>
         <w:t xml:space="preserve"> databases</w:t>
       </w:r>
       <w:r>
-        <w:rPr>
-          <w:sz w:val="22"/>
-          <w:szCs w:val="22"/>
-        </w:rPr>
         <w:t xml:space="preserve">, </w:t>
       </w:r>
       <w:r>
-        <w:rPr>
-          <w:sz w:val="22"/>
-          <w:szCs w:val="22"/>
-        </w:rPr>
         <w:t>non-relational databases</w:t>
       </w:r>
       <w:r>
-        <w:rPr>
-          <w:sz w:val="22"/>
-          <w:szCs w:val="22"/>
-        </w:rPr>
         <w:t>, blockchain and data</w:t>
       </w:r>
       <w:r>
-        <w:rPr>
-          <w:sz w:val="22"/>
-          <w:szCs w:val="22"/>
-        </w:rPr>
         <w:t xml:space="preserve"> </w:t>
       </w:r>
       <w:r>
-        <w:rPr>
-          <w:sz w:val="22"/>
-          <w:szCs w:val="22"/>
-        </w:rPr>
         <w:t>warehouse.</w:t>
       </w:r>
       <w:r>
-        <w:rPr>
-          <w:sz w:val="22"/>
-          <w:szCs w:val="22"/>
-        </w:rPr>
         <w:t xml:space="preserve"> </w:t>
       </w:r>
       <w:r>
-        <w:rPr>
-          <w:sz w:val="22"/>
-          <w:szCs w:val="22"/>
-        </w:rPr>
         <w:t>In</w:t>
       </w:r>
       <w:r>
-        <w:rPr>
-          <w:sz w:val="22"/>
-          <w:szCs w:val="22"/>
-        </w:rPr>
         <w:t>formation provided</w:t>
       </w:r>
       <w:r>
-        <w:rPr>
-          <w:sz w:val="22"/>
-          <w:szCs w:val="22"/>
-        </w:rPr>
         <w:t xml:space="preserve"> stated that</w:t>
       </w:r>
       <w:r>
-        <w:rPr>
-          <w:sz w:val="22"/>
-          <w:szCs w:val="22"/>
-        </w:rPr>
         <w:t xml:space="preserve"> </w:t>
       </w:r>
       <w:r>
-        <w:rPr>
-          <w:sz w:val="22"/>
-          <w:szCs w:val="22"/>
-        </w:rPr>
         <w:t xml:space="preserve">there are </w:t>
       </w:r>
       <w:r>
-        <w:rPr>
-          <w:sz w:val="22"/>
-          <w:szCs w:val="22"/>
-        </w:rPr>
         <w:t xml:space="preserve">approximately </w:t>
       </w:r>
       <w:r>
-        <w:rPr>
-          <w:sz w:val="22"/>
-          <w:szCs w:val="22"/>
-        </w:rPr>
         <w:t>250</w:t>
       </w:r>
       <w:r>
-        <w:rPr>
-          <w:sz w:val="22"/>
-          <w:szCs w:val="22"/>
-        </w:rPr>
         <w:t xml:space="preserve"> thousand </w:t>
       </w:r>
       <w:r>
-        <w:rPr>
-          <w:sz w:val="22"/>
-          <w:szCs w:val="22"/>
-        </w:rPr>
         <w:t xml:space="preserve">volumes and 10 percent of them are out at loan at any given time, meaning, that close to 300,000 </w:t>
       </w:r>
       <w:r>
-        <w:rPr>
-          <w:sz w:val="22"/>
-          <w:szCs w:val="22"/>
-        </w:rPr>
         <w:t>new entries would be created in one yea</w:t>
       </w:r>
       <w:r>
-        <w:rPr>
-          <w:sz w:val="22"/>
-          <w:szCs w:val="22"/>
-        </w:rPr>
         <w:t xml:space="preserve">r </w:t>
       </w:r>
       <w:r>
-        <w:rPr>
-          <w:sz w:val="22"/>
-          <w:szCs w:val="22"/>
-        </w:rPr>
         <w:t>just by lending books. However, it was determined that relational databases</w:t>
       </w:r>
       <w:r>
-        <w:rPr>
-          <w:sz w:val="22"/>
-          <w:szCs w:val="22"/>
-        </w:rPr>
         <w:t xml:space="preserve"> performance</w:t>
       </w:r>
       <w:r>
-        <w:rPr>
-          <w:sz w:val="22"/>
-          <w:szCs w:val="22"/>
-        </w:rPr>
         <w:t xml:space="preserve"> </w:t>
       </w:r>
       <w:r>
-        <w:rPr>
-          <w:sz w:val="22"/>
-          <w:szCs w:val="22"/>
-        </w:rPr>
         <w:t>will</w:t>
       </w:r>
       <w:r>
-        <w:rPr>
-          <w:sz w:val="22"/>
-          <w:szCs w:val="22"/>
-        </w:rPr>
         <w:t xml:space="preserve"> not be </w:t>
       </w:r>
       <w:r>
-        <w:rPr>
-          <w:sz w:val="22"/>
-          <w:szCs w:val="22"/>
-        </w:rPr>
         <w:t>seriously</w:t>
       </w:r>
       <w:r>
-        <w:rPr>
-          <w:sz w:val="22"/>
-          <w:szCs w:val="22"/>
-        </w:rPr>
         <w:t xml:space="preserve"> </w:t>
       </w:r>
       <w:r>
-        <w:rPr>
-          <w:sz w:val="22"/>
-          <w:szCs w:val="22"/>
-        </w:rPr>
         <w:t>affected</w:t>
       </w:r>
       <w:r>
-        <w:rPr>
-          <w:sz w:val="22"/>
-          <w:szCs w:val="22"/>
-        </w:rPr>
         <w:t xml:space="preserve"> with this </w:t>
       </w:r>
       <w:r>
-        <w:rPr>
-          <w:sz w:val="22"/>
-          <w:szCs w:val="22"/>
-        </w:rPr>
         <w:t>growth</w:t>
       </w:r>
       <w:r>
-        <w:rPr>
-          <w:sz w:val="22"/>
-          <w:szCs w:val="22"/>
-        </w:rPr>
         <w:t xml:space="preserve"> of </w:t>
       </w:r>
       <w:commentRangeStart w:id="0"/>
       <w:r>
-        <w:rPr>
-          <w:sz w:val="22"/>
-          <w:szCs w:val="22"/>
-        </w:rPr>
         <w:t>information</w:t>
       </w:r>
       <w:commentRangeEnd w:id="0"/>
       <w:r>
         <w:rPr>
           <w:rStyle w:val="Komentraatsauce"/>
-          <w:rFonts w:asciiTheme="minorHAnsi" w:hAnsiTheme="minorHAnsi" w:cstheme="minorBidi"/>
-          <w:color w:val="auto"/>
         </w:rPr>
         <w:commentReference w:id="0"/>
       </w:r>
       <w:r>
-        <w:rPr>
-          <w:sz w:val="22"/>
-          <w:szCs w:val="22"/>
-        </w:rPr>
         <w:t>,</w:t>
       </w:r>
       <w:r>
-        <w:rPr>
-          <w:sz w:val="22"/>
-          <w:szCs w:val="22"/>
-        </w:rPr>
         <w:t xml:space="preserve"> as most </w:t>
       </w:r>
       <w:r>
-        <w:rPr>
-          <w:sz w:val="22"/>
-          <w:szCs w:val="22"/>
-        </w:rPr>
         <w:t xml:space="preserve">commonly performed </w:t>
       </w:r>
       <w:r>
-        <w:rPr>
-          <w:sz w:val="22"/>
-          <w:szCs w:val="22"/>
-        </w:rPr>
         <w:t>action</w:t>
       </w:r>
       <w:r>
-        <w:rPr>
-          <w:sz w:val="22"/>
-          <w:szCs w:val="22"/>
-        </w:rPr>
         <w:t>:</w:t>
       </w:r>
       <w:r>
-        <w:rPr>
-          <w:sz w:val="22"/>
-          <w:szCs w:val="22"/>
-        </w:rPr>
         <w:t xml:space="preserve"> </w:t>
       </w:r>
       <w:r>
-        <w:rPr>
-          <w:sz w:val="22"/>
-          <w:szCs w:val="22"/>
-        </w:rPr>
         <w:t xml:space="preserve">create is not </w:t>
       </w:r>
       <w:r>
-        <w:rPr>
-          <w:sz w:val="22"/>
-          <w:szCs w:val="22"/>
-        </w:rPr>
         <w:t>affected</w:t>
       </w:r>
       <w:r>
-        <w:rPr>
-          <w:sz w:val="22"/>
-          <w:szCs w:val="22"/>
-        </w:rPr>
         <w:t xml:space="preserve"> by data </w:t>
       </w:r>
       <w:r>
-        <w:rPr>
-          <w:sz w:val="22"/>
-          <w:szCs w:val="22"/>
-        </w:rPr>
         <w:t>size</w:t>
       </w:r>
       <w:r>
-        <w:rPr>
-          <w:sz w:val="22"/>
-          <w:szCs w:val="22"/>
-        </w:rPr>
         <w:t xml:space="preserve"> change</w:t>
       </w:r>
       <w:r>
-        <w:rPr>
-          <w:sz w:val="22"/>
-          <w:szCs w:val="22"/>
-        </w:rPr>
         <w:t xml:space="preserve"> and</w:t>
       </w:r>
       <w:r>
-        <w:rPr>
-          <w:sz w:val="22"/>
-          <w:szCs w:val="22"/>
-        </w:rPr>
         <w:t xml:space="preserve"> all other actions</w:t>
       </w:r>
       <w:r>
-        <w:rPr>
-          <w:sz w:val="22"/>
-          <w:szCs w:val="22"/>
-        </w:rPr>
         <w:t xml:space="preserve"> are expected to have their time to perform </w:t>
       </w:r>
       <w:r>
-        <w:rPr>
-          <w:sz w:val="22"/>
-          <w:szCs w:val="22"/>
-        </w:rPr>
         <w:t>task increa</w:t>
       </w:r>
       <w:r>
-        <w:rPr>
-          <w:sz w:val="22"/>
-          <w:szCs w:val="22"/>
-        </w:rPr>
         <w:t>se</w:t>
       </w:r>
       <w:r>
-        <w:rPr>
-          <w:sz w:val="22"/>
-          <w:szCs w:val="22"/>
-        </w:rPr>
         <w:t xml:space="preserve"> </w:t>
       </w:r>
       <w:r>
-        <w:rPr>
-          <w:sz w:val="22"/>
-          <w:szCs w:val="22"/>
-        </w:rPr>
         <w:t>no</w:t>
       </w:r>
       <w:r>
-        <w:rPr>
-          <w:sz w:val="22"/>
-          <w:szCs w:val="22"/>
-        </w:rPr>
         <w:t xml:space="preserve"> more than half a second</w:t>
       </w:r>
       <w:r>
-        <w:rPr>
-          <w:sz w:val="22"/>
-          <w:szCs w:val="22"/>
-        </w:rPr>
         <w:t xml:space="preserve"> in following 30 years</w:t>
       </w:r>
       <w:r>
-        <w:rPr>
-          <w:sz w:val="22"/>
-          <w:szCs w:val="22"/>
-        </w:rPr>
-        <w:t xml:space="preserve"> (</w:t>
-      </w:r>
-      <w:r>
-        <w:rPr>
-          <w:sz w:val="22"/>
-          <w:szCs w:val="22"/>
-        </w:rPr>
-        <w:t>if the lending rate is not to increase</w:t>
-      </w:r>
-      <w:r>
-        <w:rPr>
-          <w:sz w:val="22"/>
-          <w:szCs w:val="22"/>
-        </w:rPr>
-        <w:t>)</w:t>
-      </w:r>
-      <w:r>
-        <w:rPr>
-          <w:sz w:val="22"/>
-          <w:szCs w:val="22"/>
-        </w:rPr>
+        <w:t xml:space="preserve"> (if the lending rate is not to increase)</w:t>
+      </w:r>
+      <w:r>
         <w:t>.</w:t>
       </w:r>
       <w:r>
-        <w:rPr>
-          <w:sz w:val="22"/>
-          <w:szCs w:val="22"/>
-        </w:rPr>
         <w:t xml:space="preserve"> </w:t>
       </w:r>
       <w:r>
-        <w:rPr>
-          <w:sz w:val="22"/>
-          <w:szCs w:val="22"/>
-        </w:rPr>
         <w:t>Furthermore, SQL</w:t>
       </w:r>
       <w:r>
-        <w:rPr>
-          <w:sz w:val="22"/>
-          <w:szCs w:val="22"/>
-        </w:rPr>
         <w:t xml:space="preserve"> </w:t>
       </w:r>
       <w:r>
-        <w:rPr>
-          <w:sz w:val="22"/>
-          <w:szCs w:val="22"/>
-        </w:rPr>
         <w:t>has following benefits</w:t>
       </w:r>
       <w:r>
-        <w:rPr>
-          <w:sz w:val="22"/>
-          <w:szCs w:val="22"/>
-        </w:rPr>
         <w:t xml:space="preserve">: </w:t>
       </w:r>
     </w:p>
@@ -690,25 +423,8 @@
       </w:r>
     </w:p>
     <w:p>
-      <w:pPr>
-        <w:pStyle w:val="Default"/>
-        <w:rPr>
-          <w:color w:val="auto"/>
-          <w:sz w:val="22"/>
-          <w:szCs w:val="22"/>
-        </w:rPr>
-      </w:pPr>
-      <w:r>
-        <w:rPr>
-          <w:sz w:val="22"/>
-          <w:szCs w:val="22"/>
-        </w:rPr>
-        <w:t xml:space="preserve">As for engines, there are several choices that we considered, for a relational database, some of which are: Oracle Database, SQL Server and MySQL; and since all three of them were using dialects of the same language (SQL), it went down to the very basics when we took the decision on which to use. </w:t>
-      </w:r>
-    </w:p>
-    <w:p>
-      <w:r>
-        <w:t>As a final decision, we chose SQL Server 2017, because of the following: SQL Server executes and commits each instruction, unlike Oracle which requires explicit commands to commit the changes; its included in visual studio 2017; ease of use, since not only were we thought on how to use it, but also compared to Oracle, which gives so many other settings and configurations that can be set to the wrong value</w:t>
+      <w:r>
+        <w:t>As for engines, there are several choices that we considered, for a relational database, some of which are: Oracle Database, SQL Server and MySQL; and since all three of them were using dialects of the same language (SQL), it went down to the very basics when we took the decision on which to use. As a final decision, we chose SQL Server 2017, because of the following: SQL Server executes and commits each instruction, unlike Oracle which requires explicit commands to commit the changes; its included in visual studio 2017; ease of use, since not only were we thought on how to use it, but also compared to Oracle, which gives so many other settings and configurations that can be set to the wrong value</w:t>
       </w:r>
       <w:r>
         <w:t xml:space="preserve"> and effect the performance</w:t>
@@ -865,123 +581,45 @@
       </w:r>
     </w:p>
     <w:p>
-      <w:pPr>
-        <w:pStyle w:val="Default"/>
-        <w:rPr>
-          <w:sz w:val="22"/>
-          <w:szCs w:val="22"/>
-        </w:rPr>
-      </w:pPr>
-      <w:r>
-        <w:rPr>
-          <w:sz w:val="22"/>
-          <w:szCs w:val="22"/>
-        </w:rPr>
+      <w:r>
         <w:t>We chose to follow in the footsteps of the most popular products, as they most likely are the best solution and they have great support for them. Afterwards</w:t>
       </w:r>
       <w:r>
-        <w:rPr>
-          <w:sz w:val="22"/>
-          <w:szCs w:val="22"/>
-        </w:rPr>
         <w:t xml:space="preserve"> we obtained knowledge of </w:t>
       </w:r>
       <w:r>
-        <w:rPr>
-          <w:sz w:val="22"/>
-          <w:szCs w:val="22"/>
-        </w:rPr>
         <w:t>these</w:t>
       </w:r>
       <w:r>
-        <w:rPr>
-          <w:sz w:val="22"/>
-          <w:szCs w:val="22"/>
-        </w:rPr>
         <w:t xml:space="preserve"> technologies</w:t>
       </w:r>
       <w:r>
-        <w:rPr>
-          <w:sz w:val="22"/>
-          <w:szCs w:val="22"/>
-        </w:rPr>
         <w:t xml:space="preserve"> and</w:t>
       </w:r>
       <w:r>
-        <w:rPr>
-          <w:sz w:val="22"/>
-          <w:szCs w:val="22"/>
-        </w:rPr>
         <w:t xml:space="preserve"> started comparing them.</w:t>
       </w:r>
       <w:r>
-        <w:rPr>
-          <w:sz w:val="22"/>
-          <w:szCs w:val="22"/>
-        </w:rPr>
         <w:t xml:space="preserve"> </w:t>
       </w:r>
       <w:r>
-        <w:rPr>
-          <w:sz w:val="22"/>
-          <w:szCs w:val="22"/>
-        </w:rPr>
         <w:t xml:space="preserve">ADO.NET was one of our initial vision in creating the application, although </w:t>
       </w:r>
       <w:r>
-        <w:rPr>
-          <w:sz w:val="22"/>
-          <w:szCs w:val="22"/>
-        </w:rPr>
         <w:t>it is</w:t>
       </w:r>
       <w:r>
-        <w:rPr>
-          <w:sz w:val="22"/>
-          <w:szCs w:val="22"/>
-        </w:rPr>
         <w:t xml:space="preserve"> easier to use in difficult scenarios, we determined, that its extensions - LINQ to SQL and Entity Framework are easier to use in casual scenarios and is faster to develop for and easier to maintain than ADO.NET. After reviewing and comparing the last two options we had, we </w:t>
       </w:r>
       <w:r>
-        <w:rPr>
-          <w:sz w:val="22"/>
-          <w:szCs w:val="22"/>
-        </w:rPr>
         <w:t>concluded</w:t>
       </w:r>
       <w:r>
-        <w:rPr>
-          <w:sz w:val="22"/>
-          <w:szCs w:val="22"/>
-        </w:rPr>
         <w:t xml:space="preserve">, that Entity Framework is easier to maintain and more powerful than LINQ to SQL, also as of the release of .NET 4.0, LINQ to SQL is often considered by many to be an obsolete framework. </w:t>
       </w:r>
     </w:p>
     <w:p>
-      <w:pPr>
-        <w:pStyle w:val="Default"/>
-        <w:rPr>
-          <w:color w:val="auto"/>
-          <w:sz w:val="22"/>
-          <w:szCs w:val="22"/>
-        </w:rPr>
-      </w:pPr>
-    </w:p>
-    <w:p>
-      <w:pPr>
-        <w:pStyle w:val="Default"/>
-        <w:rPr>
-          <w:color w:val="auto"/>
-          <w:sz w:val="22"/>
-          <w:szCs w:val="22"/>
-        </w:rPr>
-      </w:pPr>
-      <w:r>
-        <w:rPr>
-          <w:color w:val="auto"/>
-          <w:sz w:val="22"/>
-          <w:szCs w:val="22"/>
-        </w:rPr>
+      <w:r>
         <w:t xml:space="preserve">When starting work in Entity Framework, we must decide which of the following methods to use for our project: </w:t>
       </w:r>
     </w:p>
@@ -1744,79 +1382,79 @@
           <w:szCs w:val="22"/>
         </w:rPr>
       </w:pPr>
-    </w:p>
-    <w:p>
-      <w:r>
-        <w:t xml:space="preserve">After reviewing options, we decided to go with the </w:t>
-      </w:r>
-      <w:r>
-        <w:t>Database</w:t>
-      </w:r>
-      <w:r>
-        <w:t xml:space="preserve">-First approach as we did not want to waste too much of our time on making the </w:t>
-      </w:r>
-      <w:r>
-        <w:t>solution</w:t>
-      </w:r>
-      <w:r>
-        <w:t xml:space="preserve"> work, since we </w:t>
-      </w:r>
-      <w:r>
-        <w:t>do not</w:t>
-      </w:r>
-      <w:r>
-        <w:t xml:space="preserve"> have a lot of time to begin with. Besides the already mentioned reason, this solution by many is considered</w:t>
-      </w:r>
-      <w:r>
-        <w:t xml:space="preserve"> one of</w:t>
-      </w:r>
-      <w:r>
-        <w:t xml:space="preserve"> the best for projects</w:t>
-      </w:r>
-      <w:r>
-        <w:t xml:space="preserve"> with main concern being development of database</w:t>
-      </w:r>
-      <w:r>
-        <w:t>, we wanted to gain more experience</w:t>
-      </w:r>
-      <w:r>
-        <w:t xml:space="preserve"> in using this approach</w:t>
-      </w:r>
-      <w:r>
-        <w:t xml:space="preserve">, have an easily maintainable code and there was no </w:t>
-      </w:r>
-      <w:r>
-        <w:t>real</w:t>
-      </w:r>
-      <w:r>
-        <w:t xml:space="preserve"> </w:t>
-      </w:r>
-      <w:r>
-        <w:t xml:space="preserve">need for diagrams. In the end the actual cons of </w:t>
-      </w:r>
-      <w:r>
-        <w:t>Database</w:t>
-      </w:r>
-      <w:r>
-        <w:t xml:space="preserve">-First were rendered useless, since they </w:t>
-      </w:r>
-      <w:r>
-        <w:t>do not</w:t>
-      </w:r>
-      <w:r>
-        <w:t xml:space="preserve"> affect us at al</w:t>
-      </w:r>
-      <w:r>
-        <w:t>l</w:t>
-      </w:r>
-      <w:r>
-        <w:t>, or are not the main concern of this task</w:t>
-      </w:r>
-      <w:r>
-        <w:t>.</w:t>
-      </w:r>
       <w:bookmarkStart w:id="1" w:name="_GoBack"/>
       <w:bookmarkEnd w:id="1"/>
+    </w:p>
+    <w:p>
+      <w:r>
+        <w:t xml:space="preserve">After reviewing options, we decided to go with the </w:t>
+      </w:r>
+      <w:r>
+        <w:t>Database</w:t>
+      </w:r>
+      <w:r>
+        <w:t xml:space="preserve">-First approach as we did not want to waste too much of our time on making the </w:t>
+      </w:r>
+      <w:r>
+        <w:t>solution</w:t>
+      </w:r>
+      <w:r>
+        <w:t xml:space="preserve"> work, since we </w:t>
+      </w:r>
+      <w:r>
+        <w:t>do not</w:t>
+      </w:r>
+      <w:r>
+        <w:t xml:space="preserve"> have a lot of time to begin with. Besides the already mentioned reason, this solution by many is considered</w:t>
+      </w:r>
+      <w:r>
+        <w:t xml:space="preserve"> one of</w:t>
+      </w:r>
+      <w:r>
+        <w:t xml:space="preserve"> the best for projects</w:t>
+      </w:r>
+      <w:r>
+        <w:t xml:space="preserve"> with main concern being development of database</w:t>
+      </w:r>
+      <w:r>
+        <w:t>, we wanted to gain more experience</w:t>
+      </w:r>
+      <w:r>
+        <w:t xml:space="preserve"> in using this approach</w:t>
+      </w:r>
+      <w:r>
+        <w:t xml:space="preserve">, have an easily maintainable code and there was no </w:t>
+      </w:r>
+      <w:r>
+        <w:t>real</w:t>
+      </w:r>
+      <w:r>
+        <w:t xml:space="preserve"> </w:t>
+      </w:r>
+      <w:r>
+        <w:t xml:space="preserve">need for diagrams. In the end the actual cons of </w:t>
+      </w:r>
+      <w:r>
+        <w:t>Database</w:t>
+      </w:r>
+      <w:r>
+        <w:t xml:space="preserve">-First were rendered useless, since they </w:t>
+      </w:r>
+      <w:r>
+        <w:t>do not</w:t>
+      </w:r>
+      <w:r>
+        <w:t xml:space="preserve"> affect us at al</w:t>
+      </w:r>
+      <w:r>
+        <w:t>l</w:t>
+      </w:r>
+      <w:r>
+        <w:t>, or are not the main concern of this task</w:t>
+      </w:r>
+      <w:r>
+        <w:t>.</w:t>
+      </w:r>
     </w:p>
     <w:sectPr>
       <w:pgSz w:w="12240" w:h="15840"/>
@@ -3618,6 +3256,15 @@
       <w:lang w:val="en-US"/>
     </w:rPr>
   </w:style>
+  <w:style w:type="paragraph" w:styleId="Bezatstarpm">
+    <w:name w:val="No Spacing"/>
+    <w:uiPriority w:val="1"/>
+    <w:qFormat/>
+    <w:rsid w:val="00CD15E8"/>
+    <w:pPr>
+      <w:spacing w:after="0" w:line="240" w:lineRule="auto"/>
+    </w:pPr>
+  </w:style>
 </w:styles>
 </file>
 
@@ -3921,7 +3568,7 @@
 </file>
 
 <file path=customXml/itemProps1.xml><?xml version="1.0" encoding="utf-8"?>
-<ds:datastoreItem xmlns:ds="http://schemas.openxmlformats.org/officeDocument/2006/customXml" ds:itemID="{E30AC8B7-22DC-483F-ADE7-4C9A79F7C7A3}">
+<ds:datastoreItem xmlns:ds="http://schemas.openxmlformats.org/officeDocument/2006/customXml" ds:itemID="{2F5A6FFA-42A9-4090-B9EE-80504633FD5E}">
   <ds:schemaRefs>
     <ds:schemaRef ds:uri="http://schemas.openxmlformats.org/officeDocument/2006/bibliography"/>
   </ds:schemaRefs>

</xml_diff>